<commit_message>
continued working on blog posts
</commit_message>
<xml_diff>
--- a/De Cloud Resume Challenge.docx
+++ b/De Cloud Resume Challenge.docx
@@ -47,7 +47,19 @@
         <w:rPr>
           <w:lang w:val="nl-NL"/>
         </w:rPr>
-        <w:t xml:space="preserve">Hi! Mijn naam is Tristan Graaff. Ik ben op dit moment werkzaam als Test Automation Engineer en doe dit werk met plezier. De laatste tijd ben ik steeds meer geïnteresseerd geraakt in </w:t>
+        <w:t xml:space="preserve">Hi! Mijn naam is Tristan Graaff. Ik ben op dit moment werkzaam als Test Automation Engineer en doe dit werk met plezier. De laatste tijd ben ik </w:t>
+      </w:r>
+      <w:r>
+        <w:rPr>
+          <w:lang w:val="nl-NL"/>
+        </w:rPr>
+        <w:t xml:space="preserve">echter </w:t>
+      </w:r>
+      <w:r>
+        <w:rPr>
+          <w:lang w:val="nl-NL"/>
+        </w:rPr>
+        <w:t xml:space="preserve">steeds meer geïnteresseerd geraakt in </w:t>
       </w:r>
       <w:proofErr w:type="spellStart"/>
       <w:r>
@@ -75,7 +87,7 @@
         <w:rPr>
           <w:lang w:val="nl-NL"/>
         </w:rPr>
-        <w:t>-infrastructuur en overweeg ik om een carrièreswitch te maken naar Cloud Engineer. Wat lijkt me nou zo leuk aan het werk als Cloud Engineer, en wat mis ik precies in mijn huidige positie? Dat kan ik met alle liefde uitleggen.</w:t>
+        <w:t>-infrastructuur en overweeg ik om een carrièreswitch te maken naar Cloud Engineer. Wat lijkt me nou zo leuk aan het werk als Cloud Engineer? Dat kan ik met alle liefde uitleggen.</w:t>
       </w:r>
     </w:p>
     <w:p>
@@ -202,7 +214,19 @@
         </w:rPr>
       </w:pPr>
       <w:r>
-        <w:t xml:space="preserve">State-of the art </w:t>
+        <w:t>State-of</w:t>
+      </w:r>
+      <w:r>
+        <w:t>-</w:t>
+      </w:r>
+      <w:r>
+        <w:t>the</w:t>
+      </w:r>
+      <w:r>
+        <w:t>-</w:t>
+      </w:r>
+      <w:r>
+        <w:t xml:space="preserve">art </w:t>
       </w:r>
       <w:proofErr w:type="spellStart"/>
       <w:r>
@@ -356,7 +380,19 @@
         <w:rPr>
           <w:lang w:val="nl-NL"/>
         </w:rPr>
-        <w:t xml:space="preserve"> provider is, en omdat de look en feel mij het bevalt van de 3 grote providers (AWS, </w:t>
+        <w:t xml:space="preserve"> provider is, en omdat de look en feel mij het</w:t>
+      </w:r>
+      <w:r>
+        <w:rPr>
+          <w:lang w:val="nl-NL"/>
+        </w:rPr>
+        <w:t xml:space="preserve"> meest</w:t>
+      </w:r>
+      <w:r>
+        <w:rPr>
+          <w:lang w:val="nl-NL"/>
+        </w:rPr>
+        <w:t xml:space="preserve"> bevalt van de 3 grote providers (AWS, </w:t>
       </w:r>
       <w:proofErr w:type="spellStart"/>
       <w:r>
@@ -437,7 +473,17 @@
           <w:szCs w:val="28"/>
           <w:lang w:val="nl-NL"/>
         </w:rPr>
-        <w:t>Het veilig hosten van een statische website</w:t>
+        <w:t>Het veilig hosten van een statische websit</w:t>
+      </w:r>
+      <w:r>
+        <w:rPr>
+          <w:b/>
+          <w:bCs/>
+          <w:sz w:val="28"/>
+          <w:szCs w:val="28"/>
+          <w:lang w:val="nl-NL"/>
+        </w:rPr>
+        <w:t>e</w:t>
       </w:r>
     </w:p>
     <w:p>
@@ -763,6 +809,32 @@
       <w:pPr>
         <w:spacing w:after="0"/>
         <w:rPr>
+          <w:b/>
+          <w:bCs/>
+          <w:lang w:val="nl-NL"/>
+        </w:rPr>
+      </w:pPr>
+      <w:r>
+        <w:rPr>
+          <w:b/>
+          <w:bCs/>
+          <w:lang w:val="nl-NL"/>
+        </w:rPr>
+        <w:t>Het aanmaken van S3 buckets</w:t>
+      </w:r>
+    </w:p>
+    <w:p>
+      <w:pPr>
+        <w:spacing w:after="0"/>
+        <w:rPr>
+          <w:lang w:val="nl-NL"/>
+        </w:rPr>
+      </w:pPr>
+    </w:p>
+    <w:p>
+      <w:pPr>
+        <w:spacing w:after="0"/>
+        <w:rPr>
           <w:lang w:val="nl-NL"/>
         </w:rPr>
       </w:pPr>
@@ -784,7 +856,280 @@
         <w:rPr>
           <w:lang w:val="nl-NL"/>
         </w:rPr>
-        <w:t xml:space="preserve"> voor de styling aan toegevoegd. Vervolgens heb ik 3 nieuwe buckets in Amazon S3 aangemaakt met de volgende namen:</w:t>
+        <w:t xml:space="preserve"> voor de styling aan toegevoegd. Vervolgens heb ik 3 nieuwe buckets in Amazon S3 aangemaakt</w:t>
+      </w:r>
+      <w:r>
+        <w:rPr>
+          <w:lang w:val="nl-NL"/>
+        </w:rPr>
+        <w:t>.</w:t>
+      </w:r>
+      <w:r>
+        <w:rPr>
+          <w:lang w:val="nl-NL"/>
+        </w:rPr>
+        <w:t xml:space="preserve"> Zoals je kan zien heb ik de regio eu-central-1 gekozen. Dit is de regio waar mijn potentiële websitebezoekers zicht het dichts bij bevinden. </w:t>
+      </w:r>
+    </w:p>
+    <w:p>
+      <w:pPr>
+        <w:spacing w:after="0"/>
+        <w:rPr>
+          <w:lang w:val="nl-NL"/>
+        </w:rPr>
+      </w:pPr>
+    </w:p>
+    <w:p>
+      <w:pPr>
+        <w:spacing w:after="0"/>
+        <w:rPr>
+          <w:lang w:val="nl-NL"/>
+        </w:rPr>
+      </w:pPr>
+      <w:r>
+        <w:rPr>
+          <w:lang w:val="nl-NL"/>
+        </w:rPr>
+        <w:drawing>
+          <wp:inline distT="0" distB="0" distL="0" distR="0" wp14:anchorId="39570A79" wp14:editId="2660E731">
+            <wp:extent cx="5731510" cy="1090930"/>
+            <wp:effectExtent l="0" t="0" r="2540" b="0"/>
+            <wp:docPr id="492785378" name="Picture 1" descr="A screenshot of a computer&#10;&#10;AI-generated content may be incorrect."/>
+            <wp:cNvGraphicFramePr>
+              <a:graphicFrameLocks xmlns:a="http://schemas.openxmlformats.org/drawingml/2006/main" noChangeAspect="1"/>
+            </wp:cNvGraphicFramePr>
+            <a:graphic xmlns:a="http://schemas.openxmlformats.org/drawingml/2006/main">
+              <a:graphicData uri="http://schemas.openxmlformats.org/drawingml/2006/picture">
+                <pic:pic xmlns:pic="http://schemas.openxmlformats.org/drawingml/2006/picture">
+                  <pic:nvPicPr>
+                    <pic:cNvPr id="492785378" name="Picture 1" descr="A screenshot of a computer&#10;&#10;AI-generated content may be incorrect."/>
+                    <pic:cNvPicPr/>
+                  </pic:nvPicPr>
+                  <pic:blipFill>
+                    <a:blip r:embed="rId7"/>
+                    <a:stretch>
+                      <a:fillRect/>
+                    </a:stretch>
+                  </pic:blipFill>
+                  <pic:spPr>
+                    <a:xfrm>
+                      <a:off x="0" y="0"/>
+                      <a:ext cx="5731510" cy="1090930"/>
+                    </a:xfrm>
+                    <a:prstGeom prst="rect">
+                      <a:avLst/>
+                    </a:prstGeom>
+                  </pic:spPr>
+                </pic:pic>
+              </a:graphicData>
+            </a:graphic>
+          </wp:inline>
+        </w:drawing>
+      </w:r>
+    </w:p>
+    <w:p>
+      <w:pPr>
+        <w:spacing w:after="0"/>
+        <w:rPr>
+          <w:lang w:val="nl-NL"/>
+        </w:rPr>
+      </w:pPr>
+    </w:p>
+    <w:p>
+      <w:pPr>
+        <w:spacing w:after="0"/>
+        <w:rPr>
+          <w:i/>
+          <w:iCs/>
+          <w:lang w:val="nl-NL"/>
+        </w:rPr>
+      </w:pPr>
+      <w:r>
+        <w:rPr>
+          <w:lang w:val="nl-NL"/>
+        </w:rPr>
+        <w:t xml:space="preserve">We uploaden de content van de website naar de tristantech.org bucket. Dit kan met de AWS console, maar als je de AWS CLI hebt geïnstalleerd, kan dit ook met het volgende commando: </w:t>
+      </w:r>
+      <w:proofErr w:type="spellStart"/>
+      <w:r>
+        <w:rPr>
+          <w:i/>
+          <w:iCs/>
+          <w:lang w:val="nl-NL"/>
+        </w:rPr>
+        <w:t>aws</w:t>
+      </w:r>
+      <w:proofErr w:type="spellEnd"/>
+      <w:r>
+        <w:rPr>
+          <w:i/>
+          <w:iCs/>
+          <w:lang w:val="nl-NL"/>
+        </w:rPr>
+        <w:t xml:space="preserve"> s3 </w:t>
+      </w:r>
+      <w:proofErr w:type="spellStart"/>
+      <w:r>
+        <w:rPr>
+          <w:i/>
+          <w:iCs/>
+          <w:lang w:val="nl-NL"/>
+        </w:rPr>
+        <w:t>cp</w:t>
+      </w:r>
+      <w:proofErr w:type="spellEnd"/>
+      <w:r>
+        <w:rPr>
+          <w:i/>
+          <w:iCs/>
+          <w:lang w:val="nl-NL"/>
+        </w:rPr>
+        <w:t xml:space="preserve"> &lt;file-</w:t>
+      </w:r>
+      <w:proofErr w:type="spellStart"/>
+      <w:r>
+        <w:rPr>
+          <w:i/>
+          <w:iCs/>
+          <w:lang w:val="nl-NL"/>
+        </w:rPr>
+        <w:t>path</w:t>
+      </w:r>
+      <w:proofErr w:type="spellEnd"/>
+      <w:r>
+        <w:rPr>
+          <w:i/>
+          <w:iCs/>
+          <w:lang w:val="nl-NL"/>
+        </w:rPr>
+        <w:t>&gt; s3://tristantech.org</w:t>
+      </w:r>
+      <w:r>
+        <w:rPr>
+          <w:i/>
+          <w:iCs/>
+          <w:lang w:val="nl-NL"/>
+        </w:rPr>
+        <w:t xml:space="preserve">.  </w:t>
+      </w:r>
+      <w:r>
+        <w:rPr>
+          <w:lang w:val="nl-NL"/>
+        </w:rPr>
+        <w:t xml:space="preserve">Na het uitvoeren van dit commando zijn de </w:t>
+      </w:r>
+      <w:proofErr w:type="spellStart"/>
+      <w:r>
+        <w:rPr>
+          <w:lang w:val="nl-NL"/>
+        </w:rPr>
+        <w:t>upgeloade</w:t>
+      </w:r>
+      <w:proofErr w:type="spellEnd"/>
+      <w:r>
+        <w:rPr>
+          <w:lang w:val="nl-NL"/>
+        </w:rPr>
+        <w:t xml:space="preserve"> files zichtbaar in de bucket.</w:t>
+      </w:r>
+    </w:p>
+    <w:p>
+      <w:pPr>
+        <w:spacing w:after="0"/>
+        <w:rPr>
+          <w:i/>
+          <w:iCs/>
+          <w:lang w:val="nl-NL"/>
+        </w:rPr>
+      </w:pPr>
+    </w:p>
+    <w:p>
+      <w:pPr>
+        <w:spacing w:after="0"/>
+        <w:rPr>
+          <w:lang w:val="nl-NL"/>
+        </w:rPr>
+      </w:pPr>
+      <w:r>
+        <w:rPr>
+          <w:lang w:val="nl-NL"/>
+        </w:rPr>
+        <w:lastRenderedPageBreak/>
+        <w:drawing>
+          <wp:inline distT="0" distB="0" distL="0" distR="0" wp14:anchorId="01057B50" wp14:editId="1431E490">
+            <wp:extent cx="3528060" cy="1593998"/>
+            <wp:effectExtent l="0" t="0" r="0" b="6350"/>
+            <wp:docPr id="1635790116" name="Picture 1" descr="A screenshot of a computer&#10;&#10;AI-generated content may be incorrect."/>
+            <wp:cNvGraphicFramePr>
+              <a:graphicFrameLocks xmlns:a="http://schemas.openxmlformats.org/drawingml/2006/main" noChangeAspect="1"/>
+            </wp:cNvGraphicFramePr>
+            <a:graphic xmlns:a="http://schemas.openxmlformats.org/drawingml/2006/main">
+              <a:graphicData uri="http://schemas.openxmlformats.org/drawingml/2006/picture">
+                <pic:pic xmlns:pic="http://schemas.openxmlformats.org/drawingml/2006/picture">
+                  <pic:nvPicPr>
+                    <pic:cNvPr id="1635790116" name="Picture 1" descr="A screenshot of a computer&#10;&#10;AI-generated content may be incorrect."/>
+                    <pic:cNvPicPr/>
+                  </pic:nvPicPr>
+                  <pic:blipFill>
+                    <a:blip r:embed="rId8"/>
+                    <a:stretch>
+                      <a:fillRect/>
+                    </a:stretch>
+                  </pic:blipFill>
+                  <pic:spPr>
+                    <a:xfrm>
+                      <a:off x="0" y="0"/>
+                      <a:ext cx="3559143" cy="1608041"/>
+                    </a:xfrm>
+                    <a:prstGeom prst="rect">
+                      <a:avLst/>
+                    </a:prstGeom>
+                  </pic:spPr>
+                </pic:pic>
+              </a:graphicData>
+            </a:graphic>
+          </wp:inline>
+        </w:drawing>
+      </w:r>
+    </w:p>
+    <w:p>
+      <w:pPr>
+        <w:spacing w:after="0"/>
+        <w:rPr>
+          <w:lang w:val="nl-NL"/>
+        </w:rPr>
+      </w:pPr>
+    </w:p>
+    <w:p>
+      <w:pPr>
+        <w:spacing w:after="0"/>
+        <w:rPr>
+          <w:lang w:val="nl-NL"/>
+        </w:rPr>
+      </w:pPr>
+      <w:r>
+        <w:rPr>
+          <w:lang w:val="nl-NL"/>
+        </w:rPr>
+        <w:t>In de</w:t>
+      </w:r>
+      <w:r>
+        <w:rPr>
+          <w:lang w:val="nl-NL"/>
+        </w:rPr>
+        <w:t xml:space="preserve"> tristantech.org bucket he</w:t>
+      </w:r>
+      <w:r>
+        <w:rPr>
+          <w:lang w:val="nl-NL"/>
+        </w:rPr>
+        <w:t>b ik de volgende instellingen aangepast</w:t>
+      </w:r>
+      <w:r>
+        <w:rPr>
+          <w:lang w:val="nl-NL"/>
+        </w:rPr>
+        <w:t>:</w:t>
       </w:r>
     </w:p>
     <w:p>
@@ -799,11 +1144,92 @@
           <w:lang w:val="nl-NL"/>
         </w:rPr>
       </w:pPr>
-      <w:r>
-        <w:rPr>
-          <w:lang w:val="nl-NL"/>
-        </w:rPr>
-        <w:t>tristantech.org</w:t>
+      <w:proofErr w:type="spellStart"/>
+      <w:r>
+        <w:rPr>
+          <w:i/>
+          <w:iCs/>
+          <w:lang w:val="nl-NL"/>
+        </w:rPr>
+        <w:t>Static</w:t>
+      </w:r>
+      <w:proofErr w:type="spellEnd"/>
+      <w:r>
+        <w:rPr>
+          <w:i/>
+          <w:iCs/>
+          <w:lang w:val="nl-NL"/>
+        </w:rPr>
+        <w:t xml:space="preserve"> website hosting</w:t>
+      </w:r>
+      <w:r>
+        <w:rPr>
+          <w:lang w:val="nl-NL"/>
+        </w:rPr>
+        <w:t xml:space="preserve"> is </w:t>
+      </w:r>
+      <w:proofErr w:type="spellStart"/>
+      <w:r>
+        <w:rPr>
+          <w:lang w:val="nl-NL"/>
+        </w:rPr>
+        <w:t>enabled</w:t>
+      </w:r>
+      <w:proofErr w:type="spellEnd"/>
+      <w:r>
+        <w:rPr>
+          <w:lang w:val="nl-NL"/>
+        </w:rPr>
+        <w:t xml:space="preserve"> met de vol</w:t>
+      </w:r>
+      <w:r>
+        <w:rPr>
+          <w:lang w:val="nl-NL"/>
+        </w:rPr>
+        <w:t>gende instellingen. De homepage van de website wordt de index.html file, en we voegen ook een error document toe, mocht de website niet correct kunnen laden.</w:t>
+      </w:r>
+    </w:p>
+    <w:p>
+      <w:pPr>
+        <w:pStyle w:val="ListParagraph"/>
+        <w:spacing w:after="0"/>
+      </w:pPr>
+      <w:r>
+        <w:drawing>
+          <wp:inline distT="0" distB="0" distL="0" distR="0" wp14:anchorId="6ED8ECF4" wp14:editId="5910F971">
+            <wp:extent cx="5731510" cy="3369945"/>
+            <wp:effectExtent l="0" t="0" r="2540" b="1905"/>
+            <wp:docPr id="1413190823" name="Picture 1" descr="A screenshot of a computer&#10;&#10;AI-generated content may be incorrect."/>
+            <wp:cNvGraphicFramePr>
+              <a:graphicFrameLocks xmlns:a="http://schemas.openxmlformats.org/drawingml/2006/main" noChangeAspect="1"/>
+            </wp:cNvGraphicFramePr>
+            <a:graphic xmlns:a="http://schemas.openxmlformats.org/drawingml/2006/main">
+              <a:graphicData uri="http://schemas.openxmlformats.org/drawingml/2006/picture">
+                <pic:pic xmlns:pic="http://schemas.openxmlformats.org/drawingml/2006/picture">
+                  <pic:nvPicPr>
+                    <pic:cNvPr id="1413190823" name="Picture 1" descr="A screenshot of a computer&#10;&#10;AI-generated content may be incorrect."/>
+                    <pic:cNvPicPr/>
+                  </pic:nvPicPr>
+                  <pic:blipFill>
+                    <a:blip r:embed="rId9"/>
+                    <a:stretch>
+                      <a:fillRect/>
+                    </a:stretch>
+                  </pic:blipFill>
+                  <pic:spPr>
+                    <a:xfrm>
+                      <a:off x="0" y="0"/>
+                      <a:ext cx="5731510" cy="3369945"/>
+                    </a:xfrm>
+                    <a:prstGeom prst="rect">
+                      <a:avLst/>
+                    </a:prstGeom>
+                  </pic:spPr>
+                </pic:pic>
+              </a:graphicData>
+            </a:graphic>
+          </wp:inline>
+        </w:drawing>
       </w:r>
     </w:p>
     <w:p>
@@ -820,9 +1246,102 @@
       </w:pPr>
       <w:r>
         <w:rPr>
-          <w:lang w:val="nl-NL"/>
-        </w:rPr>
-        <w:t>www.tristantech.org</w:t>
+          <w:i/>
+          <w:iCs/>
+        </w:rPr>
+        <w:t>Block all public access</w:t>
+      </w:r>
+      <w:r>
+        <w:t xml:space="preserve"> is enabled. </w:t>
+      </w:r>
+      <w:r>
+        <w:rPr>
+          <w:lang w:val="nl-NL"/>
+        </w:rPr>
+        <w:t xml:space="preserve">Dit is een best </w:t>
+      </w:r>
+      <w:proofErr w:type="spellStart"/>
+      <w:r>
+        <w:rPr>
+          <w:lang w:val="nl-NL"/>
+        </w:rPr>
+        <w:t>p</w:t>
+      </w:r>
+      <w:r>
+        <w:rPr>
+          <w:lang w:val="nl-NL"/>
+        </w:rPr>
+        <w:t>ractise</w:t>
+      </w:r>
+      <w:proofErr w:type="spellEnd"/>
+      <w:r>
+        <w:rPr>
+          <w:lang w:val="nl-NL"/>
+        </w:rPr>
+        <w:t xml:space="preserve"> voor security wanneer </w:t>
+      </w:r>
+      <w:proofErr w:type="spellStart"/>
+      <w:r>
+        <w:rPr>
+          <w:lang w:val="nl-NL"/>
+        </w:rPr>
+        <w:t>CloudFront</w:t>
+      </w:r>
+      <w:proofErr w:type="spellEnd"/>
+      <w:r>
+        <w:rPr>
+          <w:lang w:val="nl-NL"/>
+        </w:rPr>
+        <w:t xml:space="preserve"> wordt gebruikt.</w:t>
+      </w:r>
+    </w:p>
+    <w:p>
+      <w:pPr>
+        <w:pStyle w:val="ListParagraph"/>
+        <w:spacing w:after="0"/>
+        <w:rPr>
+          <w:lang w:val="nl-NL"/>
+        </w:rPr>
+      </w:pPr>
+      <w:r>
+        <w:rPr>
+          <w:lang w:val="nl-NL"/>
+        </w:rPr>
+        <w:drawing>
+          <wp:inline distT="0" distB="0" distL="0" distR="0" wp14:anchorId="7BBF16AE" wp14:editId="4DE9FA58">
+            <wp:extent cx="5731510" cy="1348105"/>
+            <wp:effectExtent l="0" t="0" r="2540" b="4445"/>
+            <wp:docPr id="2027167282" name="Picture 1" descr="A text on a white background&#10;&#10;AI-generated content may be incorrect."/>
+            <wp:cNvGraphicFramePr>
+              <a:graphicFrameLocks xmlns:a="http://schemas.openxmlformats.org/drawingml/2006/main" noChangeAspect="1"/>
+            </wp:cNvGraphicFramePr>
+            <a:graphic xmlns:a="http://schemas.openxmlformats.org/drawingml/2006/main">
+              <a:graphicData uri="http://schemas.openxmlformats.org/drawingml/2006/picture">
+                <pic:pic xmlns:pic="http://schemas.openxmlformats.org/drawingml/2006/picture">
+                  <pic:nvPicPr>
+                    <pic:cNvPr id="2027167282" name="Picture 1" descr="A text on a white background&#10;&#10;AI-generated content may be incorrect."/>
+                    <pic:cNvPicPr/>
+                  </pic:nvPicPr>
+                  <pic:blipFill>
+                    <a:blip r:embed="rId10"/>
+                    <a:stretch>
+                      <a:fillRect/>
+                    </a:stretch>
+                  </pic:blipFill>
+                  <pic:spPr>
+                    <a:xfrm>
+                      <a:off x="0" y="0"/>
+                      <a:ext cx="5731510" cy="1348105"/>
+                    </a:xfrm>
+                    <a:prstGeom prst="rect">
+                      <a:avLst/>
+                    </a:prstGeom>
+                  </pic:spPr>
+                </pic:pic>
+              </a:graphicData>
+            </a:graphic>
+          </wp:inline>
+        </w:drawing>
       </w:r>
     </w:p>
     <w:p>
@@ -841,151 +1360,6 @@
         <w:rPr>
           <w:lang w:val="nl-NL"/>
         </w:rPr>
-        <w:t>logs.tristantech.org</w:t>
-      </w:r>
-    </w:p>
-    <w:p>
-      <w:pPr>
-        <w:spacing w:after="0"/>
-        <w:rPr>
-          <w:lang w:val="nl-NL"/>
-        </w:rPr>
-      </w:pPr>
-    </w:p>
-    <w:p>
-      <w:pPr>
-        <w:spacing w:after="0"/>
-        <w:rPr>
-          <w:lang w:val="nl-NL"/>
-        </w:rPr>
-      </w:pPr>
-      <w:r>
-        <w:rPr>
-          <w:lang w:val="nl-NL"/>
-        </w:rPr>
-        <w:t>In de</w:t>
-      </w:r>
-      <w:r>
-        <w:rPr>
-          <w:lang w:val="nl-NL"/>
-        </w:rPr>
-        <w:t xml:space="preserve"> tristantech.org bucket he</w:t>
-      </w:r>
-      <w:r>
-        <w:rPr>
-          <w:lang w:val="nl-NL"/>
-        </w:rPr>
-        <w:t>b ik de volgende instellingen aangepast</w:t>
-      </w:r>
-      <w:r>
-        <w:rPr>
-          <w:lang w:val="nl-NL"/>
-        </w:rPr>
-        <w:t>:</w:t>
-      </w:r>
-    </w:p>
-    <w:p>
-      <w:pPr>
-        <w:pStyle w:val="ListParagraph"/>
-        <w:numPr>
-          <w:ilvl w:val="0"/>
-          <w:numId w:val="2"/>
-        </w:numPr>
-        <w:spacing w:after="0"/>
-      </w:pPr>
-      <w:r>
-        <w:rPr>
-          <w:i/>
-          <w:iCs/>
-        </w:rPr>
-        <w:t>Static website hosting</w:t>
-      </w:r>
-      <w:r>
-        <w:t xml:space="preserve"> is ena</w:t>
-      </w:r>
-      <w:r>
-        <w:t>bled</w:t>
-      </w:r>
-    </w:p>
-    <w:p>
-      <w:pPr>
-        <w:pStyle w:val="ListParagraph"/>
-        <w:numPr>
-          <w:ilvl w:val="0"/>
-          <w:numId w:val="2"/>
-        </w:numPr>
-        <w:spacing w:after="0"/>
-        <w:rPr>
-          <w:lang w:val="nl-NL"/>
-        </w:rPr>
-      </w:pPr>
-      <w:r>
-        <w:rPr>
-          <w:i/>
-          <w:iCs/>
-        </w:rPr>
-        <w:t>Block all public access</w:t>
-      </w:r>
-      <w:r>
-        <w:t xml:space="preserve"> is enabled. </w:t>
-      </w:r>
-      <w:r>
-        <w:rPr>
-          <w:lang w:val="nl-NL"/>
-        </w:rPr>
-        <w:t xml:space="preserve">Dit is een best </w:t>
-      </w:r>
-      <w:proofErr w:type="spellStart"/>
-      <w:r>
-        <w:rPr>
-          <w:lang w:val="nl-NL"/>
-        </w:rPr>
-        <w:t>p</w:t>
-      </w:r>
-      <w:r>
-        <w:rPr>
-          <w:lang w:val="nl-NL"/>
-        </w:rPr>
-        <w:t>ractise</w:t>
-      </w:r>
-      <w:proofErr w:type="spellEnd"/>
-      <w:r>
-        <w:rPr>
-          <w:lang w:val="nl-NL"/>
-        </w:rPr>
-        <w:t xml:space="preserve"> voor security wanneer </w:t>
-      </w:r>
-      <w:proofErr w:type="spellStart"/>
-      <w:r>
-        <w:rPr>
-          <w:lang w:val="nl-NL"/>
-        </w:rPr>
-        <w:t>CloudFront</w:t>
-      </w:r>
-      <w:proofErr w:type="spellEnd"/>
-      <w:r>
-        <w:rPr>
-          <w:lang w:val="nl-NL"/>
-        </w:rPr>
-        <w:t xml:space="preserve"> wordt gebruikt.</w:t>
-      </w:r>
-    </w:p>
-    <w:p>
-      <w:pPr>
-        <w:pStyle w:val="ListParagraph"/>
-        <w:numPr>
-          <w:ilvl w:val="0"/>
-          <w:numId w:val="2"/>
-        </w:numPr>
-        <w:spacing w:after="0"/>
-        <w:rPr>
-          <w:lang w:val="nl-NL"/>
-        </w:rPr>
-      </w:pPr>
-      <w:r>
-        <w:rPr>
-          <w:lang w:val="nl-NL"/>
-        </w:rPr>
         <w:lastRenderedPageBreak/>
         <w:t>We richten de volgende b</w:t>
       </w:r>
@@ -1004,12 +1378,13 @@
       </w:r>
       <w:r>
         <w:rPr>
+          <w:noProof/>
           <w:lang w:val="nl-NL"/>
         </w:rPr>
         <w:drawing>
-          <wp:inline distT="0" distB="0" distL="0" distR="0" wp14:anchorId="36C82247" wp14:editId="03C37ED9">
-            <wp:extent cx="5731510" cy="4375150"/>
-            <wp:effectExtent l="0" t="0" r="2540" b="6350"/>
+          <wp:inline distT="0" distB="0" distL="0" distR="0" wp14:anchorId="36C82247" wp14:editId="5FEB7C49">
+            <wp:extent cx="4192570" cy="3200400"/>
+            <wp:effectExtent l="0" t="0" r="0" b="0"/>
             <wp:docPr id="1256083940" name="Picture 1" descr="A screen shot of a computer program&#10;&#10;AI-generated content may be incorrect."/>
             <wp:cNvGraphicFramePr>
               <a:graphicFrameLocks xmlns:a="http://schemas.openxmlformats.org/drawingml/2006/main" noChangeAspect="1"/>
@@ -1022,7 +1397,7 @@
                     <pic:cNvPicPr/>
                   </pic:nvPicPr>
                   <pic:blipFill>
-                    <a:blip r:embed="rId7"/>
+                    <a:blip r:embed="rId11"/>
                     <a:stretch>
                       <a:fillRect/>
                     </a:stretch>
@@ -1030,7 +1405,7 @@
                   <pic:spPr>
                     <a:xfrm>
                       <a:off x="0" y="0"/>
-                      <a:ext cx="5731510" cy="4375150"/>
+                      <a:ext cx="4195115" cy="3202343"/>
                     </a:xfrm>
                     <a:prstGeom prst="rect">
                       <a:avLst/>
@@ -1060,45 +1435,1047 @@
     <w:p>
       <w:pPr>
         <w:spacing w:after="0"/>
+        <w:rPr>
+          <w:lang w:val="nl-NL"/>
+        </w:rPr>
+      </w:pPr>
+      <w:r>
+        <w:rPr>
+          <w:lang w:val="nl-NL"/>
+        </w:rPr>
+        <w:t xml:space="preserve">Hiermee krijgt </w:t>
+      </w:r>
+      <w:proofErr w:type="spellStart"/>
+      <w:r>
+        <w:rPr>
+          <w:lang w:val="nl-NL"/>
+        </w:rPr>
+        <w:t>CloudFront</w:t>
+      </w:r>
+      <w:proofErr w:type="spellEnd"/>
+      <w:r>
+        <w:rPr>
+          <w:lang w:val="nl-NL"/>
+        </w:rPr>
+        <w:t xml:space="preserve"> expliciet wel toegang tot de bucket en zal de website dus alleen via deze route kunnen worden bezocht. Daarnaast is alle toegang verboden tot de folder </w:t>
+      </w:r>
+      <w:r>
+        <w:rPr>
+          <w:i/>
+          <w:iCs/>
+          <w:lang w:val="nl-NL"/>
+        </w:rPr>
+        <w:t>/</w:t>
+      </w:r>
+      <w:proofErr w:type="spellStart"/>
+      <w:r>
+        <w:rPr>
+          <w:i/>
+          <w:iCs/>
+          <w:lang w:val="nl-NL"/>
+        </w:rPr>
+        <w:t>other</w:t>
+      </w:r>
+      <w:proofErr w:type="spellEnd"/>
+      <w:r>
+        <w:rPr>
+          <w:lang w:val="nl-NL"/>
+        </w:rPr>
+        <w:t>. Hier heb ik andere delen van mijn website staan die ik nog niet met het publiek wil delen.</w:t>
+      </w:r>
+    </w:p>
+    <w:p>
+      <w:pPr>
+        <w:spacing w:after="0"/>
+        <w:rPr>
+          <w:lang w:val="nl-NL"/>
+        </w:rPr>
+      </w:pPr>
+      <w:r>
+        <w:rPr>
+          <w:lang w:val="nl-NL"/>
+        </w:rPr>
+        <w:t xml:space="preserve">Nu de volgende bucket. De </w:t>
+      </w:r>
+      <w:r>
+        <w:rPr>
+          <w:lang w:val="nl-NL"/>
+        </w:rPr>
+        <w:t>www.tristantech.org</w:t>
+      </w:r>
+      <w:r>
+        <w:rPr>
+          <w:lang w:val="nl-NL"/>
+        </w:rPr>
+        <w:t xml:space="preserve"> bucket blijft leeg.</w:t>
+      </w:r>
+    </w:p>
+    <w:p>
+      <w:pPr>
+        <w:spacing w:after="0"/>
         <w:ind w:left="360"/>
         <w:rPr>
           <w:lang w:val="nl-NL"/>
         </w:rPr>
       </w:pPr>
-      <w:r>
-        <w:rPr>
-          <w:lang w:val="nl-NL"/>
-        </w:rPr>
-        <w:t xml:space="preserve">Hiermee krijgt </w:t>
-      </w:r>
-      <w:proofErr w:type="spellStart"/>
-      <w:r>
-        <w:rPr>
+    </w:p>
+    <w:p>
+      <w:pPr>
+        <w:spacing w:after="0"/>
+        <w:rPr>
+          <w:lang w:val="nl-NL"/>
+        </w:rPr>
+      </w:pPr>
+      <w:r>
+        <w:rPr>
+          <w:lang w:val="nl-NL"/>
+        </w:rPr>
+        <w:drawing>
+          <wp:inline distT="0" distB="0" distL="0" distR="0" wp14:anchorId="2B9F72D8" wp14:editId="5778079C">
+            <wp:extent cx="5731510" cy="2049145"/>
+            <wp:effectExtent l="0" t="0" r="2540" b="8255"/>
+            <wp:docPr id="449547098" name="Picture 1" descr="A screenshot of a computer&#10;&#10;AI-generated content may be incorrect."/>
+            <wp:cNvGraphicFramePr>
+              <a:graphicFrameLocks xmlns:a="http://schemas.openxmlformats.org/drawingml/2006/main" noChangeAspect="1"/>
+            </wp:cNvGraphicFramePr>
+            <a:graphic xmlns:a="http://schemas.openxmlformats.org/drawingml/2006/main">
+              <a:graphicData uri="http://schemas.openxmlformats.org/drawingml/2006/picture">
+                <pic:pic xmlns:pic="http://schemas.openxmlformats.org/drawingml/2006/picture">
+                  <pic:nvPicPr>
+                    <pic:cNvPr id="449547098" name="Picture 1" descr="A screenshot of a computer&#10;&#10;AI-generated content may be incorrect."/>
+                    <pic:cNvPicPr/>
+                  </pic:nvPicPr>
+                  <pic:blipFill>
+                    <a:blip r:embed="rId12"/>
+                    <a:stretch>
+                      <a:fillRect/>
+                    </a:stretch>
+                  </pic:blipFill>
+                  <pic:spPr>
+                    <a:xfrm>
+                      <a:off x="0" y="0"/>
+                      <a:ext cx="5731510" cy="2049145"/>
+                    </a:xfrm>
+                    <a:prstGeom prst="rect">
+                      <a:avLst/>
+                    </a:prstGeom>
+                  </pic:spPr>
+                </pic:pic>
+              </a:graphicData>
+            </a:graphic>
+          </wp:inline>
+        </w:drawing>
+      </w:r>
+    </w:p>
+    <w:p>
+      <w:pPr>
+        <w:spacing w:after="0"/>
+        <w:ind w:left="360"/>
+        <w:rPr>
+          <w:lang w:val="nl-NL"/>
+        </w:rPr>
+      </w:pPr>
+    </w:p>
+    <w:p>
+      <w:pPr>
+        <w:spacing w:after="0"/>
+        <w:rPr>
+          <w:lang w:val="nl-NL"/>
+        </w:rPr>
+      </w:pPr>
+      <w:r>
+        <w:rPr>
+          <w:lang w:val="nl-NL"/>
+        </w:rPr>
+        <w:t xml:space="preserve">De reden hiervoor is dat deze enkel moet </w:t>
+      </w:r>
+      <w:proofErr w:type="spellStart"/>
+      <w:r>
+        <w:rPr>
+          <w:lang w:val="nl-NL"/>
+        </w:rPr>
+        <w:t>redirecten</w:t>
+      </w:r>
+      <w:proofErr w:type="spellEnd"/>
+      <w:r>
+        <w:rPr>
+          <w:lang w:val="nl-NL"/>
+        </w:rPr>
+        <w:t xml:space="preserve"> naar de tristantech.org bucket, waar onze content staat. Dit kan worden ingesteld onder </w:t>
+      </w:r>
+      <w:proofErr w:type="spellStart"/>
+      <w:r>
+        <w:rPr>
+          <w:lang w:val="nl-NL"/>
+        </w:rPr>
+        <w:t>Properties</w:t>
+      </w:r>
+      <w:proofErr w:type="spellEnd"/>
+      <w:r>
+        <w:rPr>
+          <w:lang w:val="nl-NL"/>
+        </w:rPr>
+        <w:t xml:space="preserve"> -&gt; </w:t>
+      </w:r>
+      <w:proofErr w:type="spellStart"/>
+      <w:r>
+        <w:rPr>
+          <w:lang w:val="nl-NL"/>
+        </w:rPr>
+        <w:t>Static</w:t>
+      </w:r>
+      <w:proofErr w:type="spellEnd"/>
+      <w:r>
+        <w:rPr>
+          <w:lang w:val="nl-NL"/>
+        </w:rPr>
+        <w:t xml:space="preserve"> website hosting.</w:t>
+      </w:r>
+      <w:r>
+        <w:rPr>
+          <w:lang w:val="nl-NL"/>
+        </w:rPr>
+        <w:br/>
+      </w:r>
+      <w:r>
+        <w:rPr>
+          <w:lang w:val="nl-NL"/>
+        </w:rPr>
+        <w:lastRenderedPageBreak/>
+        <w:br/>
+      </w:r>
+      <w:r>
+        <w:rPr>
+          <w:lang w:val="nl-NL"/>
+        </w:rPr>
+        <w:drawing>
+          <wp:inline distT="0" distB="0" distL="0" distR="0" wp14:anchorId="0C5DC0CA" wp14:editId="5D398CBA">
+            <wp:extent cx="5631180" cy="3388940"/>
+            <wp:effectExtent l="0" t="0" r="7620" b="2540"/>
+            <wp:docPr id="1874189300" name="Picture 1" descr="A screenshot of a computer&#10;&#10;AI-generated content may be incorrect."/>
+            <wp:cNvGraphicFramePr>
+              <a:graphicFrameLocks xmlns:a="http://schemas.openxmlformats.org/drawingml/2006/main" noChangeAspect="1"/>
+            </wp:cNvGraphicFramePr>
+            <a:graphic xmlns:a="http://schemas.openxmlformats.org/drawingml/2006/main">
+              <a:graphicData uri="http://schemas.openxmlformats.org/drawingml/2006/picture">
+                <pic:pic xmlns:pic="http://schemas.openxmlformats.org/drawingml/2006/picture">
+                  <pic:nvPicPr>
+                    <pic:cNvPr id="1874189300" name="Picture 1" descr="A screenshot of a computer&#10;&#10;AI-generated content may be incorrect."/>
+                    <pic:cNvPicPr/>
+                  </pic:nvPicPr>
+                  <pic:blipFill>
+                    <a:blip r:embed="rId13"/>
+                    <a:stretch>
+                      <a:fillRect/>
+                    </a:stretch>
+                  </pic:blipFill>
+                  <pic:spPr>
+                    <a:xfrm>
+                      <a:off x="0" y="0"/>
+                      <a:ext cx="5634635" cy="3391019"/>
+                    </a:xfrm>
+                    <a:prstGeom prst="rect">
+                      <a:avLst/>
+                    </a:prstGeom>
+                  </pic:spPr>
+                </pic:pic>
+              </a:graphicData>
+            </a:graphic>
+          </wp:inline>
+        </w:drawing>
+      </w:r>
+    </w:p>
+    <w:p>
+      <w:pPr>
+        <w:spacing w:after="0"/>
+        <w:rPr>
+          <w:lang w:val="nl-NL"/>
+        </w:rPr>
+      </w:pPr>
+      <w:r>
+        <w:rPr>
+          <w:lang w:val="nl-NL"/>
+        </w:rPr>
+        <w:t xml:space="preserve">En in de laatste bucket, logs.tristantech.org, zien we enkel een </w:t>
+      </w:r>
+      <w:r>
+        <w:rPr>
+          <w:i/>
+          <w:iCs/>
+          <w:lang w:val="nl-NL"/>
+        </w:rPr>
+        <w:t>logs</w:t>
+      </w:r>
+      <w:r>
+        <w:rPr>
+          <w:lang w:val="nl-NL"/>
+        </w:rPr>
+        <w:t xml:space="preserve"> folder.</w:t>
+      </w:r>
+    </w:p>
+    <w:p>
+      <w:pPr>
+        <w:spacing w:after="0"/>
+        <w:ind w:left="360"/>
+        <w:rPr>
+          <w:lang w:val="nl-NL"/>
+        </w:rPr>
+      </w:pPr>
+    </w:p>
+    <w:p>
+      <w:pPr>
+        <w:spacing w:after="0"/>
+        <w:rPr>
+          <w:lang w:val="nl-NL"/>
+        </w:rPr>
+      </w:pPr>
+      <w:r>
+        <w:rPr>
+          <w:lang w:val="nl-NL"/>
+        </w:rPr>
+        <w:drawing>
+          <wp:inline distT="0" distB="0" distL="0" distR="0" wp14:anchorId="7A270F27" wp14:editId="2FDF71D1">
+            <wp:extent cx="5128260" cy="2124938"/>
+            <wp:effectExtent l="0" t="0" r="0" b="8890"/>
+            <wp:docPr id="1708117031" name="Picture 1" descr="A screenshot of a computer&#10;&#10;AI-generated content may be incorrect."/>
+            <wp:cNvGraphicFramePr>
+              <a:graphicFrameLocks xmlns:a="http://schemas.openxmlformats.org/drawingml/2006/main" noChangeAspect="1"/>
+            </wp:cNvGraphicFramePr>
+            <a:graphic xmlns:a="http://schemas.openxmlformats.org/drawingml/2006/main">
+              <a:graphicData uri="http://schemas.openxmlformats.org/drawingml/2006/picture">
+                <pic:pic xmlns:pic="http://schemas.openxmlformats.org/drawingml/2006/picture">
+                  <pic:nvPicPr>
+                    <pic:cNvPr id="1708117031" name="Picture 1" descr="A screenshot of a computer&#10;&#10;AI-generated content may be incorrect."/>
+                    <pic:cNvPicPr/>
+                  </pic:nvPicPr>
+                  <pic:blipFill>
+                    <a:blip r:embed="rId14"/>
+                    <a:stretch>
+                      <a:fillRect/>
+                    </a:stretch>
+                  </pic:blipFill>
+                  <pic:spPr>
+                    <a:xfrm>
+                      <a:off x="0" y="0"/>
+                      <a:ext cx="5171749" cy="2142958"/>
+                    </a:xfrm>
+                    <a:prstGeom prst="rect">
+                      <a:avLst/>
+                    </a:prstGeom>
+                  </pic:spPr>
+                </pic:pic>
+              </a:graphicData>
+            </a:graphic>
+          </wp:inline>
+        </w:drawing>
+      </w:r>
+    </w:p>
+    <w:p>
+      <w:pPr>
+        <w:spacing w:after="0"/>
+        <w:rPr>
+          <w:lang w:val="nl-NL"/>
+        </w:rPr>
+      </w:pPr>
+      <w:r>
+        <w:rPr>
+          <w:lang w:val="nl-NL"/>
+        </w:rPr>
+        <w:t xml:space="preserve">Deze wordt automatisch toegevoegd wanneer in de tristantech.org bucket de instelling </w:t>
+      </w:r>
+      <w:r>
+        <w:rPr>
+          <w:i/>
+          <w:iCs/>
+          <w:lang w:val="nl-NL"/>
+        </w:rPr>
+        <w:t xml:space="preserve">Server access </w:t>
+      </w:r>
+      <w:proofErr w:type="spellStart"/>
+      <w:r>
+        <w:rPr>
+          <w:i/>
+          <w:iCs/>
+          <w:lang w:val="nl-NL"/>
+        </w:rPr>
+        <w:t>logging</w:t>
+      </w:r>
+      <w:proofErr w:type="spellEnd"/>
+      <w:r>
+        <w:rPr>
+          <w:i/>
+          <w:iCs/>
+          <w:lang w:val="nl-NL"/>
+        </w:rPr>
+        <w:t xml:space="preserve"> </w:t>
+      </w:r>
+      <w:r>
+        <w:rPr>
+          <w:lang w:val="nl-NL"/>
+        </w:rPr>
+        <w:t xml:space="preserve">op </w:t>
+      </w:r>
+      <w:proofErr w:type="spellStart"/>
+      <w:r>
+        <w:rPr>
+          <w:lang w:val="nl-NL"/>
+        </w:rPr>
+        <w:t>enabled</w:t>
+      </w:r>
+      <w:proofErr w:type="spellEnd"/>
+      <w:r>
+        <w:rPr>
+          <w:lang w:val="nl-NL"/>
+        </w:rPr>
+        <w:t xml:space="preserve"> wordt gezet en de logs.tristantech.org bucket wordt gekozen om </w:t>
+      </w:r>
+      <w:proofErr w:type="spellStart"/>
+      <w:r>
+        <w:rPr>
+          <w:lang w:val="nl-NL"/>
+        </w:rPr>
+        <w:t>logging</w:t>
+      </w:r>
+      <w:proofErr w:type="spellEnd"/>
+      <w:r>
+        <w:rPr>
+          <w:lang w:val="nl-NL"/>
+        </w:rPr>
+        <w:t xml:space="preserve"> weg te schrijven.</w:t>
+      </w:r>
+    </w:p>
+    <w:p>
+      <w:pPr>
+        <w:spacing w:after="0"/>
+        <w:ind w:left="360"/>
+        <w:rPr>
+          <w:lang w:val="nl-NL"/>
+        </w:rPr>
+      </w:pPr>
+    </w:p>
+    <w:p>
+      <w:pPr>
+        <w:spacing w:after="0"/>
+        <w:rPr>
+          <w:lang w:val="nl-NL"/>
+        </w:rPr>
+      </w:pPr>
+      <w:r>
+        <w:rPr>
+          <w:lang w:val="nl-NL"/>
+        </w:rPr>
+        <w:drawing>
+          <wp:inline distT="0" distB="0" distL="0" distR="0" wp14:anchorId="443E3459" wp14:editId="68F565A9">
+            <wp:extent cx="5731510" cy="1437005"/>
+            <wp:effectExtent l="0" t="0" r="2540" b="0"/>
+            <wp:docPr id="1186650096" name="Picture 1" descr="A screenshot of a computer&#10;&#10;AI-generated content may be incorrect."/>
+            <wp:cNvGraphicFramePr>
+              <a:graphicFrameLocks xmlns:a="http://schemas.openxmlformats.org/drawingml/2006/main" noChangeAspect="1"/>
+            </wp:cNvGraphicFramePr>
+            <a:graphic xmlns:a="http://schemas.openxmlformats.org/drawingml/2006/main">
+              <a:graphicData uri="http://schemas.openxmlformats.org/drawingml/2006/picture">
+                <pic:pic xmlns:pic="http://schemas.openxmlformats.org/drawingml/2006/picture">
+                  <pic:nvPicPr>
+                    <pic:cNvPr id="1186650096" name="Picture 1" descr="A screenshot of a computer&#10;&#10;AI-generated content may be incorrect."/>
+                    <pic:cNvPicPr/>
+                  </pic:nvPicPr>
+                  <pic:blipFill>
+                    <a:blip r:embed="rId15"/>
+                    <a:stretch>
+                      <a:fillRect/>
+                    </a:stretch>
+                  </pic:blipFill>
+                  <pic:spPr>
+                    <a:xfrm>
+                      <a:off x="0" y="0"/>
+                      <a:ext cx="5731510" cy="1437005"/>
+                    </a:xfrm>
+                    <a:prstGeom prst="rect">
+                      <a:avLst/>
+                    </a:prstGeom>
+                  </pic:spPr>
+                </pic:pic>
+              </a:graphicData>
+            </a:graphic>
+          </wp:inline>
+        </w:drawing>
+      </w:r>
+    </w:p>
+    <w:p>
+      <w:pPr>
+        <w:spacing w:after="0"/>
+        <w:ind w:left="360"/>
+        <w:rPr>
+          <w:lang w:val="nl-NL"/>
+        </w:rPr>
+      </w:pPr>
+    </w:p>
+    <w:p>
+      <w:pPr>
+        <w:spacing w:after="0"/>
+        <w:rPr>
+          <w:b/>
+          <w:bCs/>
+          <w:lang w:val="nl-NL"/>
+        </w:rPr>
+      </w:pPr>
+      <w:r>
+        <w:rPr>
+          <w:b/>
+          <w:bCs/>
+          <w:lang w:val="nl-NL"/>
+        </w:rPr>
+        <w:lastRenderedPageBreak/>
+        <w:t>Het hosten van onze statische website op een veilige manier</w:t>
+      </w:r>
+    </w:p>
+    <w:p>
+      <w:pPr>
+        <w:spacing w:after="0"/>
+        <w:ind w:left="360"/>
+        <w:rPr>
+          <w:b/>
+          <w:bCs/>
+          <w:lang w:val="nl-NL"/>
+        </w:rPr>
+      </w:pPr>
+    </w:p>
+    <w:p>
+      <w:pPr>
+        <w:spacing w:after="0"/>
+        <w:rPr>
+          <w:b/>
+          <w:bCs/>
+          <w:lang w:val="nl-NL"/>
+        </w:rPr>
+      </w:pPr>
+      <w:r>
+        <w:rPr>
+          <w:b/>
+          <w:bCs/>
+          <w:lang w:val="nl-NL"/>
+        </w:rPr>
+        <w:t>Gebruikte services:</w:t>
+      </w:r>
+    </w:p>
+    <w:p>
+      <w:pPr>
+        <w:pStyle w:val="ListParagraph"/>
+        <w:numPr>
+          <w:ilvl w:val="0"/>
+          <w:numId w:val="2"/>
+        </w:numPr>
+        <w:spacing w:after="0"/>
+        <w:rPr>
+          <w:b/>
+          <w:bCs/>
+          <w:lang w:val="nl-NL"/>
+        </w:rPr>
+      </w:pPr>
+      <w:r>
+        <w:rPr>
+          <w:b/>
+          <w:bCs/>
+          <w:lang w:val="nl-NL"/>
+        </w:rPr>
+        <w:t>AWS S3</w:t>
+      </w:r>
+    </w:p>
+    <w:p>
+      <w:pPr>
+        <w:pStyle w:val="ListParagraph"/>
+        <w:numPr>
+          <w:ilvl w:val="0"/>
+          <w:numId w:val="2"/>
+        </w:numPr>
+        <w:spacing w:after="0"/>
+        <w:rPr>
+          <w:b/>
+          <w:bCs/>
+          <w:lang w:val="nl-NL"/>
+        </w:rPr>
+      </w:pPr>
+      <w:r>
+        <w:rPr>
+          <w:b/>
+          <w:bCs/>
+          <w:lang w:val="nl-NL"/>
+        </w:rPr>
+        <w:t xml:space="preserve">AWS </w:t>
+      </w:r>
+      <w:proofErr w:type="spellStart"/>
+      <w:r>
+        <w:rPr>
+          <w:b/>
+          <w:bCs/>
           <w:lang w:val="nl-NL"/>
         </w:rPr>
         <w:t>CloudFront</w:t>
       </w:r>
       <w:proofErr w:type="spellEnd"/>
-      <w:r>
-        <w:rPr>
-          <w:lang w:val="nl-NL"/>
-        </w:rPr>
-        <w:t xml:space="preserve"> expliciet wel toegang tot de bucket en zal de website dus alleen via deze route kunnen worden bezocht. Daarnaast is alle toegang verboden tot de folder /</w:t>
-      </w:r>
-      <w:proofErr w:type="spellStart"/>
-      <w:r>
-        <w:rPr>
-          <w:lang w:val="nl-NL"/>
-        </w:rPr>
-        <w:t>other</w:t>
-      </w:r>
-      <w:proofErr w:type="spellEnd"/>
-      <w:r>
-        <w:rPr>
-          <w:lang w:val="nl-NL"/>
-        </w:rPr>
-        <w:t>. Hier heb ik andere delen van mijn website staan die ik nog niet met het publiek wil delen.</w:t>
-      </w:r>
+    </w:p>
+    <w:p>
+      <w:pPr>
+        <w:pStyle w:val="ListParagraph"/>
+        <w:numPr>
+          <w:ilvl w:val="0"/>
+          <w:numId w:val="2"/>
+        </w:numPr>
+        <w:spacing w:after="0"/>
+        <w:rPr>
+          <w:b/>
+          <w:bCs/>
+          <w:lang w:val="nl-NL"/>
+        </w:rPr>
+      </w:pPr>
+      <w:r>
+        <w:rPr>
+          <w:b/>
+          <w:bCs/>
+          <w:lang w:val="nl-NL"/>
+        </w:rPr>
+        <w:t>AWS Route 53</w:t>
+      </w:r>
+    </w:p>
+    <w:p>
+      <w:pPr>
+        <w:pStyle w:val="ListParagraph"/>
+        <w:numPr>
+          <w:ilvl w:val="0"/>
+          <w:numId w:val="2"/>
+        </w:numPr>
+        <w:spacing w:after="0"/>
+        <w:rPr>
+          <w:b/>
+          <w:bCs/>
+          <w:lang w:val="nl-NL"/>
+        </w:rPr>
+      </w:pPr>
+      <w:r>
+        <w:rPr>
+          <w:b/>
+          <w:bCs/>
+          <w:lang w:val="nl-NL"/>
+        </w:rPr>
+        <w:t xml:space="preserve">AWS </w:t>
+      </w:r>
+      <w:proofErr w:type="spellStart"/>
+      <w:r>
+        <w:rPr>
+          <w:b/>
+          <w:bCs/>
+          <w:lang w:val="nl-NL"/>
+        </w:rPr>
+        <w:t>Certificate</w:t>
+      </w:r>
+      <w:proofErr w:type="spellEnd"/>
+      <w:r>
+        <w:rPr>
+          <w:b/>
+          <w:bCs/>
+          <w:lang w:val="nl-NL"/>
+        </w:rPr>
+        <w:t xml:space="preserve"> Manager (ACM)</w:t>
+      </w:r>
+    </w:p>
+    <w:p>
+      <w:pPr>
+        <w:spacing w:after="0"/>
+        <w:rPr>
+          <w:b/>
+          <w:bCs/>
+          <w:lang w:val="nl-NL"/>
+        </w:rPr>
+      </w:pPr>
+    </w:p>
+    <w:p>
+      <w:pPr>
+        <w:spacing w:after="0"/>
+        <w:ind w:left="360"/>
+        <w:rPr>
+          <w:lang w:val="nl-NL"/>
+        </w:rPr>
+      </w:pPr>
+      <w:r>
+        <w:rPr>
+          <w:lang w:val="nl-NL"/>
+        </w:rPr>
+        <w:t xml:space="preserve">Nu de S3 buckets zijn aangemaakt, wordt het tijd om te gaan nadenken over een stukje architectuur. We gaan namelijk meerdere AWS services met elkaar laten communiceren. Laten we eerst high-level </w:t>
+      </w:r>
+      <w:proofErr w:type="spellStart"/>
+      <w:r>
+        <w:rPr>
+          <w:lang w:val="nl-NL"/>
+        </w:rPr>
+        <w:t>overview</w:t>
+      </w:r>
+      <w:proofErr w:type="spellEnd"/>
+      <w:r>
+        <w:rPr>
+          <w:lang w:val="nl-NL"/>
+        </w:rPr>
+        <w:t xml:space="preserve"> maken zodat duidelijk wordt welke service met welke communiceert en waarom.</w:t>
+      </w:r>
+    </w:p>
+    <w:p>
+      <w:pPr>
+        <w:spacing w:after="0"/>
+        <w:ind w:left="360"/>
+        <w:rPr>
+          <w:lang w:val="nl-NL"/>
+        </w:rPr>
+      </w:pPr>
+    </w:p>
+    <w:p>
+      <w:pPr>
+        <w:spacing w:after="0"/>
+        <w:ind w:left="360"/>
+        <w:rPr>
+          <w:lang w:val="nl-NL"/>
+        </w:rPr>
+      </w:pPr>
+      <w:r>
+        <w:rPr>
+          <w:lang w:val="nl-NL"/>
+        </w:rPr>
+        <w:drawing>
+          <wp:inline distT="0" distB="0" distL="0" distR="0" wp14:anchorId="0BC0F342" wp14:editId="5DAF5E87">
+            <wp:extent cx="5867262" cy="3238500"/>
+            <wp:effectExtent l="0" t="0" r="635" b="0"/>
+            <wp:docPr id="244573286" name="Picture 1" descr="A diagram of a diagram&#10;&#10;AI-generated content may be incorrect."/>
+            <wp:cNvGraphicFramePr>
+              <a:graphicFrameLocks xmlns:a="http://schemas.openxmlformats.org/drawingml/2006/main" noChangeAspect="1"/>
+            </wp:cNvGraphicFramePr>
+            <a:graphic xmlns:a="http://schemas.openxmlformats.org/drawingml/2006/main">
+              <a:graphicData uri="http://schemas.openxmlformats.org/drawingml/2006/picture">
+                <pic:pic xmlns:pic="http://schemas.openxmlformats.org/drawingml/2006/picture">
+                  <pic:nvPicPr>
+                    <pic:cNvPr id="244573286" name="Picture 1" descr="A diagram of a diagram&#10;&#10;AI-generated content may be incorrect."/>
+                    <pic:cNvPicPr/>
+                  </pic:nvPicPr>
+                  <pic:blipFill>
+                    <a:blip r:embed="rId16"/>
+                    <a:stretch>
+                      <a:fillRect/>
+                    </a:stretch>
+                  </pic:blipFill>
+                  <pic:spPr>
+                    <a:xfrm>
+                      <a:off x="0" y="0"/>
+                      <a:ext cx="5867804" cy="3238799"/>
+                    </a:xfrm>
+                    <a:prstGeom prst="rect">
+                      <a:avLst/>
+                    </a:prstGeom>
+                  </pic:spPr>
+                </pic:pic>
+              </a:graphicData>
+            </a:graphic>
+          </wp:inline>
+        </w:drawing>
+      </w:r>
+      <w:r>
+        <w:rPr>
+          <w:lang w:val="nl-NL"/>
+        </w:rPr>
+        <w:t xml:space="preserve"> </w:t>
+      </w:r>
+    </w:p>
+    <w:p>
+      <w:pPr>
+        <w:spacing w:after="0"/>
+        <w:ind w:left="360"/>
+        <w:rPr>
+          <w:lang w:val="nl-NL"/>
+        </w:rPr>
+      </w:pPr>
+    </w:p>
+    <w:p>
+      <w:pPr>
+        <w:spacing w:after="0"/>
+        <w:ind w:left="360"/>
+        <w:rPr>
+          <w:lang w:val="nl-NL"/>
+        </w:rPr>
+      </w:pPr>
+      <w:r>
+        <w:rPr>
+          <w:lang w:val="nl-NL"/>
+        </w:rPr>
+        <w:t>Helemaal links zien we de user, de websitebezoeker. Deze zal het adres van de website intoetsen, tristantech.org, en verwacht vervolgens mijn website te zien. Dit is de route die wordt afgelegd, van user naar de content in de S3 bucket:</w:t>
+      </w:r>
+    </w:p>
+    <w:p>
+      <w:pPr>
+        <w:pStyle w:val="ListParagraph"/>
+        <w:numPr>
+          <w:ilvl w:val="0"/>
+          <w:numId w:val="4"/>
+        </w:numPr>
+        <w:spacing w:after="0"/>
+        <w:rPr>
+          <w:lang w:val="nl-NL"/>
+        </w:rPr>
+      </w:pPr>
+      <w:r>
+        <w:rPr>
+          <w:lang w:val="nl-NL"/>
+        </w:rPr>
+        <w:t>De user toetst een website in. Deze moet worden omgezet naar een IP-adres.</w:t>
+      </w:r>
+      <w:r>
+        <w:rPr>
+          <w:lang w:val="nl-NL"/>
+        </w:rPr>
+        <w:t xml:space="preserve"> AWS Route 53 is een DNS-service waarmee ik de domeinnaam koppel aan de juiste </w:t>
+      </w:r>
+      <w:proofErr w:type="spellStart"/>
+      <w:r>
+        <w:rPr>
+          <w:lang w:val="nl-NL"/>
+        </w:rPr>
+        <w:t>CloudFront</w:t>
+      </w:r>
+      <w:proofErr w:type="spellEnd"/>
+      <w:r>
+        <w:rPr>
+          <w:lang w:val="nl-NL"/>
+        </w:rPr>
+        <w:t xml:space="preserve">-distributie. Dit betekent dat er DNS-servers worden </w:t>
+      </w:r>
+      <w:proofErr w:type="spellStart"/>
+      <w:r>
+        <w:rPr>
+          <w:lang w:val="nl-NL"/>
+        </w:rPr>
+        <w:t>geraadpleegt</w:t>
+      </w:r>
+      <w:proofErr w:type="spellEnd"/>
+      <w:r>
+        <w:rPr>
+          <w:lang w:val="nl-NL"/>
+        </w:rPr>
+        <w:t xml:space="preserve"> om het IP-adres te vinden dat bij het domein hoort.</w:t>
+      </w:r>
+    </w:p>
+    <w:p>
+      <w:pPr>
+        <w:pStyle w:val="ListParagraph"/>
+        <w:numPr>
+          <w:ilvl w:val="0"/>
+          <w:numId w:val="4"/>
+        </w:numPr>
+        <w:spacing w:after="0"/>
+        <w:rPr>
+          <w:lang w:val="nl-NL"/>
+        </w:rPr>
+      </w:pPr>
+      <w:r>
+        <w:rPr>
+          <w:lang w:val="nl-NL"/>
+        </w:rPr>
+        <w:t xml:space="preserve">Wanneer het IP-adres is gevonden, wordt het verzoek van de gebruiker doorgestuurd naar Amazon </w:t>
+      </w:r>
+      <w:proofErr w:type="spellStart"/>
+      <w:r>
+        <w:rPr>
+          <w:lang w:val="nl-NL"/>
+        </w:rPr>
+        <w:t>CloudFront</w:t>
+      </w:r>
+      <w:proofErr w:type="spellEnd"/>
+      <w:r>
+        <w:rPr>
+          <w:lang w:val="nl-NL"/>
+        </w:rPr>
+        <w:t xml:space="preserve">, een content delivery </w:t>
+      </w:r>
+      <w:proofErr w:type="spellStart"/>
+      <w:r>
+        <w:rPr>
+          <w:lang w:val="nl-NL"/>
+        </w:rPr>
+        <w:t>network</w:t>
+      </w:r>
+      <w:proofErr w:type="spellEnd"/>
+      <w:r>
+        <w:rPr>
+          <w:lang w:val="nl-NL"/>
+        </w:rPr>
+        <w:t xml:space="preserve">. </w:t>
+      </w:r>
+      <w:proofErr w:type="spellStart"/>
+      <w:r>
+        <w:rPr>
+          <w:lang w:val="nl-NL"/>
+        </w:rPr>
+        <w:t>CloudFront</w:t>
+      </w:r>
+      <w:proofErr w:type="spellEnd"/>
+      <w:r>
+        <w:rPr>
+          <w:lang w:val="nl-NL"/>
+        </w:rPr>
+        <w:t xml:space="preserve"> heeft zogeheten </w:t>
+      </w:r>
+      <w:proofErr w:type="spellStart"/>
+      <w:r>
+        <w:rPr>
+          <w:i/>
+          <w:iCs/>
+          <w:lang w:val="nl-NL"/>
+        </w:rPr>
+        <w:t>edge</w:t>
+      </w:r>
+      <w:proofErr w:type="spellEnd"/>
+      <w:r>
+        <w:rPr>
+          <w:i/>
+          <w:iCs/>
+          <w:lang w:val="nl-NL"/>
+        </w:rPr>
+        <w:t xml:space="preserve"> </w:t>
+      </w:r>
+      <w:proofErr w:type="spellStart"/>
+      <w:r>
+        <w:rPr>
+          <w:i/>
+          <w:iCs/>
+          <w:lang w:val="nl-NL"/>
+        </w:rPr>
+        <w:t>locations</w:t>
+      </w:r>
+      <w:proofErr w:type="spellEnd"/>
+      <w:r>
+        <w:rPr>
+          <w:lang w:val="nl-NL"/>
+        </w:rPr>
+        <w:t xml:space="preserve"> over de hele wereld, waardoor het content kan leveren vanaf een locatie die het dichtst bij de gebruiker ligt. Kopieën </w:t>
+      </w:r>
+      <w:r>
+        <w:rPr>
+          <w:lang w:val="nl-NL"/>
+        </w:rPr>
+        <w:lastRenderedPageBreak/>
+        <w:t>van de websitecontent worden in cache opgeslagen om deze zo snel mogelijk te kunnen leveren aan de eindgebruiker.</w:t>
+      </w:r>
+    </w:p>
+    <w:p>
+      <w:pPr>
+        <w:pStyle w:val="ListParagraph"/>
+        <w:numPr>
+          <w:ilvl w:val="0"/>
+          <w:numId w:val="4"/>
+        </w:numPr>
+        <w:spacing w:after="0"/>
+        <w:rPr>
+          <w:lang w:val="nl-NL"/>
+        </w:rPr>
+      </w:pPr>
+      <w:r>
+        <w:rPr>
+          <w:lang w:val="nl-NL"/>
+        </w:rPr>
+        <w:t xml:space="preserve">Gezien we een veilige verbinding willen opstellen, willen we gebruik maken van HTTPS zodat het verkeer tussen de webbrowser van de gebruiker en onze website versleuteld is. Hiervoor is een SSL/TLS certificaat nodig dat kan worden uitgegeven en beheerd door Amazon </w:t>
+      </w:r>
+      <w:proofErr w:type="spellStart"/>
+      <w:r>
+        <w:rPr>
+          <w:lang w:val="nl-NL"/>
+        </w:rPr>
+        <w:t>Certificate</w:t>
+      </w:r>
+      <w:proofErr w:type="spellEnd"/>
+      <w:r>
+        <w:rPr>
+          <w:lang w:val="nl-NL"/>
+        </w:rPr>
+        <w:t xml:space="preserve"> Manager (ACM). Wanneer we een geldig certificaat is, kan HTTPS worden ingeschakeld in </w:t>
+      </w:r>
+      <w:proofErr w:type="spellStart"/>
+      <w:r>
+        <w:rPr>
+          <w:lang w:val="nl-NL"/>
+        </w:rPr>
+        <w:t>CloudFront</w:t>
+      </w:r>
+      <w:proofErr w:type="spellEnd"/>
+      <w:r>
+        <w:rPr>
+          <w:lang w:val="nl-NL"/>
+        </w:rPr>
+        <w:t>.</w:t>
+      </w:r>
+    </w:p>
+    <w:p>
+      <w:pPr>
+        <w:pStyle w:val="ListParagraph"/>
+        <w:numPr>
+          <w:ilvl w:val="0"/>
+          <w:numId w:val="4"/>
+        </w:numPr>
+        <w:spacing w:after="0"/>
+        <w:rPr>
+          <w:lang w:val="nl-NL"/>
+        </w:rPr>
+      </w:pPr>
+      <w:r>
+        <w:rPr>
+          <w:lang w:val="nl-NL"/>
+        </w:rPr>
+        <w:t xml:space="preserve">Uiteindelijk haalt </w:t>
+      </w:r>
+      <w:proofErr w:type="spellStart"/>
+      <w:r>
+        <w:rPr>
+          <w:lang w:val="nl-NL"/>
+        </w:rPr>
+        <w:t>CloudFront</w:t>
+      </w:r>
+      <w:proofErr w:type="spellEnd"/>
+      <w:r>
+        <w:rPr>
+          <w:lang w:val="nl-NL"/>
+        </w:rPr>
+        <w:t xml:space="preserve"> de statische content van de website op uit de S3 bucket</w:t>
+      </w:r>
+      <w:r>
+        <w:rPr>
+          <w:lang w:val="nl-NL"/>
+        </w:rPr>
+        <w:t xml:space="preserve"> die ik in de vorige blogpost heb aangemaakt en waar ik mijn websitecontent heb opgeslagen. </w:t>
+      </w:r>
+      <w:proofErr w:type="spellStart"/>
+      <w:r>
+        <w:rPr>
+          <w:lang w:val="nl-NL"/>
+        </w:rPr>
+        <w:t>CloudFront</w:t>
+      </w:r>
+      <w:proofErr w:type="spellEnd"/>
+      <w:r>
+        <w:rPr>
+          <w:lang w:val="nl-NL"/>
+        </w:rPr>
+        <w:t xml:space="preserve"> zal de content eerst uit zijn cache proberen te laden, en indien de content hier niet aanwezig is, dan zal de bucket worden geraadpleegd. </w:t>
+      </w:r>
+    </w:p>
+    <w:p>
+      <w:pPr>
+        <w:spacing w:after="0"/>
+        <w:ind w:left="360"/>
+        <w:rPr>
+          <w:lang w:val="nl-NL"/>
+        </w:rPr>
+      </w:pPr>
+    </w:p>
+    <w:p>
+      <w:pPr>
+        <w:spacing w:after="0"/>
+        <w:rPr>
+          <w:lang w:val="nl-NL"/>
+        </w:rPr>
+      </w:pPr>
     </w:p>
     <w:p>
       <w:pPr>
@@ -1443,6 +2820,95 @@
       </w:rPr>
     </w:lvl>
   </w:abstractNum>
+  <w:abstractNum w:abstractNumId="3" w15:restartNumberingAfterBreak="0">
+    <w:nsid w:val="61177F48"/>
+    <w:multiLevelType w:val="hybridMultilevel"/>
+    <w:tmpl w:val="756E9E58"/>
+    <w:lvl w:ilvl="0" w:tplc="0809000F">
+      <w:start w:val="1"/>
+      <w:numFmt w:val="decimal"/>
+      <w:lvlText w:val="%1."/>
+      <w:lvlJc w:val="left"/>
+      <w:pPr>
+        <w:ind w:left="720" w:hanging="360"/>
+      </w:pPr>
+      <w:rPr>
+        <w:rFonts w:hint="default"/>
+      </w:rPr>
+    </w:lvl>
+    <w:lvl w:ilvl="1" w:tplc="08090019" w:tentative="1">
+      <w:start w:val="1"/>
+      <w:numFmt w:val="lowerLetter"/>
+      <w:lvlText w:val="%2."/>
+      <w:lvlJc w:val="left"/>
+      <w:pPr>
+        <w:ind w:left="1440" w:hanging="360"/>
+      </w:pPr>
+    </w:lvl>
+    <w:lvl w:ilvl="2" w:tplc="0809001B" w:tentative="1">
+      <w:start w:val="1"/>
+      <w:numFmt w:val="lowerRoman"/>
+      <w:lvlText w:val="%3."/>
+      <w:lvlJc w:val="right"/>
+      <w:pPr>
+        <w:ind w:left="2160" w:hanging="180"/>
+      </w:pPr>
+    </w:lvl>
+    <w:lvl w:ilvl="3" w:tplc="0809000F" w:tentative="1">
+      <w:start w:val="1"/>
+      <w:numFmt w:val="decimal"/>
+      <w:lvlText w:val="%4."/>
+      <w:lvlJc w:val="left"/>
+      <w:pPr>
+        <w:ind w:left="2880" w:hanging="360"/>
+      </w:pPr>
+    </w:lvl>
+    <w:lvl w:ilvl="4" w:tplc="08090019" w:tentative="1">
+      <w:start w:val="1"/>
+      <w:numFmt w:val="lowerLetter"/>
+      <w:lvlText w:val="%5."/>
+      <w:lvlJc w:val="left"/>
+      <w:pPr>
+        <w:ind w:left="3600" w:hanging="360"/>
+      </w:pPr>
+    </w:lvl>
+    <w:lvl w:ilvl="5" w:tplc="0809001B" w:tentative="1">
+      <w:start w:val="1"/>
+      <w:numFmt w:val="lowerRoman"/>
+      <w:lvlText w:val="%6."/>
+      <w:lvlJc w:val="right"/>
+      <w:pPr>
+        <w:ind w:left="4320" w:hanging="180"/>
+      </w:pPr>
+    </w:lvl>
+    <w:lvl w:ilvl="6" w:tplc="0809000F" w:tentative="1">
+      <w:start w:val="1"/>
+      <w:numFmt w:val="decimal"/>
+      <w:lvlText w:val="%7."/>
+      <w:lvlJc w:val="left"/>
+      <w:pPr>
+        <w:ind w:left="5040" w:hanging="360"/>
+      </w:pPr>
+    </w:lvl>
+    <w:lvl w:ilvl="7" w:tplc="08090019" w:tentative="1">
+      <w:start w:val="1"/>
+      <w:numFmt w:val="lowerLetter"/>
+      <w:lvlText w:val="%8."/>
+      <w:lvlJc w:val="left"/>
+      <w:pPr>
+        <w:ind w:left="5760" w:hanging="360"/>
+      </w:pPr>
+    </w:lvl>
+    <w:lvl w:ilvl="8" w:tplc="0809001B" w:tentative="1">
+      <w:start w:val="1"/>
+      <w:numFmt w:val="lowerRoman"/>
+      <w:lvlText w:val="%9."/>
+      <w:lvlJc w:val="right"/>
+      <w:pPr>
+        <w:ind w:left="6480" w:hanging="180"/>
+      </w:pPr>
+    </w:lvl>
+  </w:abstractNum>
   <w:num w:numId="1" w16cid:durableId="643048148">
     <w:abstractNumId w:val="2"/>
   </w:num>
@@ -1451,6 +2917,9 @@
   </w:num>
   <w:num w:numId="3" w16cid:durableId="1487939214">
     <w:abstractNumId w:val="0"/>
+  </w:num>
+  <w:num w:numId="4" w16cid:durableId="359086174">
+    <w:abstractNumId w:val="3"/>
   </w:num>
 </w:numbering>
 </file>

</xml_diff>

<commit_message>
continued writing blog posts
</commit_message>
<xml_diff>
--- a/De Cloud Resume Challenge.docx
+++ b/De Cloud Resume Challenge.docx
@@ -888,6 +888,7 @@
       </w:pPr>
       <w:r>
         <w:rPr>
+          <w:noProof/>
           <w:lang w:val="nl-NL"/>
         </w:rPr>
         <w:drawing>
@@ -1052,6 +1053,7 @@
       </w:pPr>
       <w:r>
         <w:rPr>
+          <w:noProof/>
           <w:lang w:val="nl-NL"/>
         </w:rPr>
         <w:lastRenderedPageBreak/>
@@ -1195,6 +1197,9 @@
         <w:spacing w:after="0"/>
       </w:pPr>
       <w:r>
+        <w:rPr>
+          <w:noProof/>
+        </w:rPr>
         <w:drawing>
           <wp:inline distT="0" distB="0" distL="0" distR="0" wp14:anchorId="6ED8ECF4" wp14:editId="5910F971">
             <wp:extent cx="5731510" cy="3369945"/>
@@ -1305,6 +1310,7 @@
       </w:pPr>
       <w:r>
         <w:rPr>
+          <w:noProof/>
           <w:lang w:val="nl-NL"/>
         </w:rPr>
         <w:drawing>
@@ -1528,6 +1534,7 @@
       </w:pPr>
       <w:r>
         <w:rPr>
+          <w:noProof/>
           <w:lang w:val="nl-NL"/>
         </w:rPr>
         <w:drawing>
@@ -1646,6 +1653,7 @@
       </w:r>
       <w:r>
         <w:rPr>
+          <w:noProof/>
           <w:lang w:val="nl-NL"/>
         </w:rPr>
         <w:drawing>
@@ -1731,6 +1739,7 @@
       </w:pPr>
       <w:r>
         <w:rPr>
+          <w:noProof/>
           <w:lang w:val="nl-NL"/>
         </w:rPr>
         <w:drawing>
@@ -1862,6 +1871,7 @@
       </w:pPr>
       <w:r>
         <w:rPr>
+          <w:noProof/>
           <w:lang w:val="nl-NL"/>
         </w:rPr>
         <w:drawing>
@@ -2100,7 +2110,19 @@
         <w:rPr>
           <w:lang w:val="nl-NL"/>
         </w:rPr>
-        <w:t xml:space="preserve">Nu de S3 buckets zijn aangemaakt, wordt het tijd om te gaan nadenken over een stukje architectuur. We gaan namelijk meerdere AWS services met elkaar laten communiceren. Laten we eerst high-level </w:t>
+        <w:t>Nu de S3 buckets zijn aangemaakt, wordt het tijd om te gaan nadenken over een stukje architectuur. We gaan namelijk meerdere AWS services met elkaar laten communiceren. Laten we eerst</w:t>
+      </w:r>
+      <w:r>
+        <w:rPr>
+          <w:lang w:val="nl-NL"/>
+        </w:rPr>
+        <w:t xml:space="preserve"> een</w:t>
+      </w:r>
+      <w:r>
+        <w:rPr>
+          <w:lang w:val="nl-NL"/>
+        </w:rPr>
+        <w:t xml:space="preserve"> high-level </w:t>
       </w:r>
       <w:proofErr w:type="spellStart"/>
       <w:r>
@@ -2136,6 +2158,7 @@
       </w:pPr>
       <w:r>
         <w:rPr>
+          <w:noProof/>
           <w:lang w:val="nl-NL"/>
         </w:rPr>
         <w:drawing>
@@ -2202,8 +2225,29 @@
         <w:rPr>
           <w:lang w:val="nl-NL"/>
         </w:rPr>
-        <w:t>Helemaal links zien we de user, de websitebezoeker. Deze zal het adres van de website intoetsen, tristantech.org, en verwacht vervolgens mijn website te zien. Dit is de route die wordt afgelegd, van user naar de content in de S3 bucket:</w:t>
-      </w:r>
+        <w:t>Helemaal links zien we de user,</w:t>
+      </w:r>
+      <w:r>
+        <w:rPr>
+          <w:lang w:val="nl-NL"/>
+        </w:rPr>
+        <w:t xml:space="preserve"> oftewel</w:t>
+      </w:r>
+      <w:r>
+        <w:rPr>
+          <w:lang w:val="nl-NL"/>
+        </w:rPr>
+        <w:t xml:space="preserve"> de websitebezoeker. Deze zal het adres van de website intoetsen, tristantech.org, en verwacht vervolgens mijn website te zien. Dit is de route die wordt afgelegd, van user naar de content in de S3 bucket:</w:t>
+      </w:r>
+    </w:p>
+    <w:p>
+      <w:pPr>
+        <w:spacing w:after="0"/>
+        <w:ind w:left="360"/>
+        <w:rPr>
+          <w:lang w:val="nl-NL"/>
+        </w:rPr>
+      </w:pPr>
     </w:p>
     <w:p>
       <w:pPr>
@@ -2227,7 +2271,19 @@
         <w:rPr>
           <w:lang w:val="nl-NL"/>
         </w:rPr>
-        <w:t xml:space="preserve"> AWS Route 53 is een DNS-service waarmee ik de domeinnaam koppel aan de juiste </w:t>
+        <w:t xml:space="preserve"> AWS Route 53 is een DNS-service waarmee ik de domeinnaam koppel aan </w:t>
+      </w:r>
+      <w:r>
+        <w:rPr>
+          <w:lang w:val="nl-NL"/>
+        </w:rPr>
+        <w:t>mijn</w:t>
+      </w:r>
+      <w:r>
+        <w:rPr>
+          <w:lang w:val="nl-NL"/>
+        </w:rPr>
+        <w:t xml:space="preserve"> </w:t>
       </w:r>
       <w:proofErr w:type="spellStart"/>
       <w:r>
@@ -2241,16 +2297,26 @@
         <w:rPr>
           <w:lang w:val="nl-NL"/>
         </w:rPr>
-        <w:t xml:space="preserve">-distributie. Dit betekent dat er DNS-servers worden </w:t>
-      </w:r>
-      <w:proofErr w:type="spellStart"/>
-      <w:r>
-        <w:rPr>
-          <w:lang w:val="nl-NL"/>
-        </w:rPr>
-        <w:t>geraadpleegt</w:t>
-      </w:r>
-      <w:proofErr w:type="spellEnd"/>
+        <w:t xml:space="preserve">-distributie. </w:t>
+      </w:r>
+      <w:r>
+        <w:rPr>
+          <w:lang w:val="nl-NL"/>
+        </w:rPr>
+        <w:t>Er worden</w:t>
+      </w:r>
+      <w:r>
+        <w:rPr>
+          <w:lang w:val="nl-NL"/>
+        </w:rPr>
+        <w:t xml:space="preserve"> DNS-servers geraadpleeg</w:t>
+      </w:r>
+      <w:r>
+        <w:rPr>
+          <w:lang w:val="nl-NL"/>
+        </w:rPr>
+        <w:t>d</w:t>
+      </w:r>
       <w:r>
         <w:rPr>
           <w:lang w:val="nl-NL"/>
@@ -2390,7 +2456,19 @@
         <w:rPr>
           <w:lang w:val="nl-NL"/>
         </w:rPr>
-        <w:t xml:space="preserve"> Manager (ACM). Wanneer we een geldig certificaat is, kan HTTPS worden ingeschakeld in </w:t>
+        <w:t xml:space="preserve"> Manager (ACM). Wanneer we een geldig certificaat </w:t>
+      </w:r>
+      <w:r>
+        <w:rPr>
+          <w:lang w:val="nl-NL"/>
+        </w:rPr>
+        <w:t>hebben opgevraagd en gekoppeld</w:t>
+      </w:r>
+      <w:r>
+        <w:rPr>
+          <w:lang w:val="nl-NL"/>
+        </w:rPr>
+        <w:t xml:space="preserve">, kan HTTPS worden ingeschakeld in </w:t>
       </w:r>
       <w:proofErr w:type="spellStart"/>
       <w:r>
@@ -2457,8 +2535,1661 @@
         <w:rPr>
           <w:lang w:val="nl-NL"/>
         </w:rPr>
-        <w:t xml:space="preserve"> zal de content eerst uit zijn cache proberen te laden, en indien de content hier niet aanwezig is, dan zal de bucket worden geraadpleegd. </w:t>
-      </w:r>
+        <w:t xml:space="preserve"> zal </w:t>
+      </w:r>
+      <w:r>
+        <w:rPr>
+          <w:lang w:val="nl-NL"/>
+        </w:rPr>
+        <w:t xml:space="preserve">bij ieder nieuw websitebezoek </w:t>
+      </w:r>
+      <w:r>
+        <w:rPr>
+          <w:lang w:val="nl-NL"/>
+        </w:rPr>
+        <w:t xml:space="preserve">de content eerst uit </w:t>
+      </w:r>
+      <w:r>
+        <w:rPr>
+          <w:lang w:val="nl-NL"/>
+        </w:rPr>
+        <w:t>de</w:t>
+      </w:r>
+      <w:r>
+        <w:rPr>
+          <w:lang w:val="nl-NL"/>
+        </w:rPr>
+        <w:t xml:space="preserve"> cache proberen te laden, en indien de content hier niet aanwezig is, dan zal de bucket worden geraadpleegd. </w:t>
+      </w:r>
+    </w:p>
+    <w:p>
+      <w:pPr>
+        <w:spacing w:after="0"/>
+        <w:rPr>
+          <w:lang w:val="nl-NL"/>
+        </w:rPr>
+      </w:pPr>
+    </w:p>
+    <w:p>
+      <w:pPr>
+        <w:spacing w:after="0"/>
+        <w:rPr>
+          <w:lang w:val="nl-NL"/>
+        </w:rPr>
+      </w:pPr>
+      <w:r>
+        <w:rPr>
+          <w:lang w:val="nl-NL"/>
+        </w:rPr>
+        <w:t>Laten we nu de services een voor een gaan opzetten.</w:t>
+      </w:r>
+    </w:p>
+    <w:p>
+      <w:pPr>
+        <w:spacing w:after="0"/>
+        <w:rPr>
+          <w:lang w:val="nl-NL"/>
+        </w:rPr>
+      </w:pPr>
+    </w:p>
+    <w:p>
+      <w:pPr>
+        <w:spacing w:after="0"/>
+        <w:rPr>
+          <w:b/>
+          <w:bCs/>
+          <w:lang w:val="nl-NL"/>
+        </w:rPr>
+      </w:pPr>
+      <w:r>
+        <w:rPr>
+          <w:b/>
+          <w:bCs/>
+          <w:lang w:val="nl-NL"/>
+        </w:rPr>
+        <w:t>Route 53</w:t>
+      </w:r>
+    </w:p>
+    <w:p>
+      <w:pPr>
+        <w:spacing w:after="0"/>
+        <w:rPr>
+          <w:b/>
+          <w:bCs/>
+          <w:lang w:val="nl-NL"/>
+        </w:rPr>
+      </w:pPr>
+    </w:p>
+    <w:p>
+      <w:pPr>
+        <w:spacing w:after="0"/>
+        <w:rPr>
+          <w:lang w:val="nl-NL"/>
+        </w:rPr>
+      </w:pPr>
+      <w:r>
+        <w:rPr>
+          <w:lang w:val="nl-NL"/>
+        </w:rPr>
+        <w:t xml:space="preserve">De eerste stap is om een domein aan te schaffen, als je dit nog niet bezit. Dit kan via Amazon, maar ook via andere aanbieders zoals </w:t>
+      </w:r>
+      <w:proofErr w:type="spellStart"/>
+      <w:r>
+        <w:rPr>
+          <w:lang w:val="nl-NL"/>
+        </w:rPr>
+        <w:t>GoDaddy</w:t>
+      </w:r>
+      <w:proofErr w:type="spellEnd"/>
+      <w:r>
+        <w:rPr>
+          <w:lang w:val="nl-NL"/>
+        </w:rPr>
+        <w:t>. Ik heb mijn domein via Amazon gekocht. Zie hieronder hoe je een domein aanschaft (ik gebruik hier een voorbeeldnaam omdat ik tristantech.org al heb gekocht).</w:t>
+      </w:r>
+      <w:r>
+        <w:rPr>
+          <w:lang w:val="nl-NL"/>
+        </w:rPr>
+        <w:br/>
+      </w:r>
+    </w:p>
+    <w:p>
+      <w:pPr>
+        <w:spacing w:after="0"/>
+        <w:rPr>
+          <w:lang w:val="nl-NL"/>
+        </w:rPr>
+      </w:pPr>
+      <w:r>
+        <w:rPr>
+          <w:lang w:val="nl-NL"/>
+        </w:rPr>
+        <w:drawing>
+          <wp:inline distT="0" distB="0" distL="0" distR="0" wp14:anchorId="47A345CE" wp14:editId="7633B5EE">
+            <wp:extent cx="5731510" cy="2055495"/>
+            <wp:effectExtent l="0" t="0" r="2540" b="1905"/>
+            <wp:docPr id="140185570" name="Picture 1" descr="A screenshot of a computer&#10;&#10;AI-generated content may be incorrect."/>
+            <wp:cNvGraphicFramePr>
+              <a:graphicFrameLocks xmlns:a="http://schemas.openxmlformats.org/drawingml/2006/main" noChangeAspect="1"/>
+            </wp:cNvGraphicFramePr>
+            <a:graphic xmlns:a="http://schemas.openxmlformats.org/drawingml/2006/main">
+              <a:graphicData uri="http://schemas.openxmlformats.org/drawingml/2006/picture">
+                <pic:pic xmlns:pic="http://schemas.openxmlformats.org/drawingml/2006/picture">
+                  <pic:nvPicPr>
+                    <pic:cNvPr id="140185570" name="Picture 1" descr="A screenshot of a computer&#10;&#10;AI-generated content may be incorrect."/>
+                    <pic:cNvPicPr/>
+                  </pic:nvPicPr>
+                  <pic:blipFill>
+                    <a:blip r:embed="rId17"/>
+                    <a:stretch>
+                      <a:fillRect/>
+                    </a:stretch>
+                  </pic:blipFill>
+                  <pic:spPr>
+                    <a:xfrm>
+                      <a:off x="0" y="0"/>
+                      <a:ext cx="5731510" cy="2055495"/>
+                    </a:xfrm>
+                    <a:prstGeom prst="rect">
+                      <a:avLst/>
+                    </a:prstGeom>
+                  </pic:spPr>
+                </pic:pic>
+              </a:graphicData>
+            </a:graphic>
+          </wp:inline>
+        </w:drawing>
+      </w:r>
+    </w:p>
+    <w:p>
+      <w:pPr>
+        <w:spacing w:after="0"/>
+        <w:rPr>
+          <w:lang w:val="nl-NL"/>
+        </w:rPr>
+      </w:pPr>
+    </w:p>
+    <w:p>
+      <w:pPr>
+        <w:spacing w:after="0"/>
+        <w:rPr>
+          <w:lang w:val="nl-NL"/>
+        </w:rPr>
+      </w:pPr>
+      <w:r>
+        <w:rPr>
+          <w:lang w:val="nl-NL"/>
+        </w:rPr>
+        <w:t xml:space="preserve">Na het aanschaffen zal het gekozen domein in </w:t>
+      </w:r>
+      <w:r>
+        <w:rPr>
+          <w:i/>
+          <w:iCs/>
+          <w:lang w:val="nl-NL"/>
+        </w:rPr>
+        <w:t xml:space="preserve">Route 53 -&gt; </w:t>
+      </w:r>
+      <w:proofErr w:type="spellStart"/>
+      <w:r>
+        <w:rPr>
+          <w:i/>
+          <w:iCs/>
+          <w:lang w:val="nl-NL"/>
+        </w:rPr>
+        <w:t>Registered</w:t>
+      </w:r>
+      <w:proofErr w:type="spellEnd"/>
+      <w:r>
+        <w:rPr>
+          <w:i/>
+          <w:iCs/>
+          <w:lang w:val="nl-NL"/>
+        </w:rPr>
+        <w:t xml:space="preserve"> </w:t>
+      </w:r>
+      <w:proofErr w:type="spellStart"/>
+      <w:r>
+        <w:rPr>
+          <w:i/>
+          <w:iCs/>
+          <w:lang w:val="nl-NL"/>
+        </w:rPr>
+        <w:t>domains</w:t>
+      </w:r>
+      <w:proofErr w:type="spellEnd"/>
+      <w:r>
+        <w:rPr>
+          <w:i/>
+          <w:iCs/>
+          <w:lang w:val="nl-NL"/>
+        </w:rPr>
+        <w:t xml:space="preserve"> </w:t>
+      </w:r>
+      <w:r>
+        <w:rPr>
+          <w:lang w:val="nl-NL"/>
+        </w:rPr>
+        <w:t xml:space="preserve"> verschijnen.</w:t>
+      </w:r>
+    </w:p>
+    <w:p>
+      <w:pPr>
+        <w:spacing w:after="0"/>
+        <w:rPr>
+          <w:lang w:val="nl-NL"/>
+        </w:rPr>
+      </w:pPr>
+    </w:p>
+    <w:p>
+      <w:pPr>
+        <w:spacing w:after="0"/>
+        <w:rPr>
+          <w:lang w:val="nl-NL"/>
+        </w:rPr>
+      </w:pPr>
+      <w:r>
+        <w:rPr>
+          <w:lang w:val="nl-NL"/>
+        </w:rPr>
+        <w:drawing>
+          <wp:inline distT="0" distB="0" distL="0" distR="0" wp14:anchorId="7D4BEA09" wp14:editId="0315B713">
+            <wp:extent cx="5731510" cy="874395"/>
+            <wp:effectExtent l="0" t="0" r="2540" b="1905"/>
+            <wp:docPr id="1182921502" name="Picture 1" descr="A screenshot of a computer&#10;&#10;AI-generated content may be incorrect."/>
+            <wp:cNvGraphicFramePr>
+              <a:graphicFrameLocks xmlns:a="http://schemas.openxmlformats.org/drawingml/2006/main" noChangeAspect="1"/>
+            </wp:cNvGraphicFramePr>
+            <a:graphic xmlns:a="http://schemas.openxmlformats.org/drawingml/2006/main">
+              <a:graphicData uri="http://schemas.openxmlformats.org/drawingml/2006/picture">
+                <pic:pic xmlns:pic="http://schemas.openxmlformats.org/drawingml/2006/picture">
+                  <pic:nvPicPr>
+                    <pic:cNvPr id="1182921502" name="Picture 1" descr="A screenshot of a computer&#10;&#10;AI-generated content may be incorrect."/>
+                    <pic:cNvPicPr/>
+                  </pic:nvPicPr>
+                  <pic:blipFill>
+                    <a:blip r:embed="rId18"/>
+                    <a:stretch>
+                      <a:fillRect/>
+                    </a:stretch>
+                  </pic:blipFill>
+                  <pic:spPr>
+                    <a:xfrm>
+                      <a:off x="0" y="0"/>
+                      <a:ext cx="5731510" cy="874395"/>
+                    </a:xfrm>
+                    <a:prstGeom prst="rect">
+                      <a:avLst/>
+                    </a:prstGeom>
+                  </pic:spPr>
+                </pic:pic>
+              </a:graphicData>
+            </a:graphic>
+          </wp:inline>
+        </w:drawing>
+      </w:r>
+    </w:p>
+    <w:p>
+      <w:pPr>
+        <w:spacing w:after="0"/>
+        <w:rPr>
+          <w:lang w:val="nl-NL"/>
+        </w:rPr>
+      </w:pPr>
+      <w:r>
+        <w:rPr>
+          <w:lang w:val="nl-NL"/>
+        </w:rPr>
+        <w:lastRenderedPageBreak/>
+        <w:t xml:space="preserve">Vervolgens heb ik in </w:t>
+      </w:r>
+      <w:r>
+        <w:rPr>
+          <w:i/>
+          <w:iCs/>
+          <w:lang w:val="nl-NL"/>
+        </w:rPr>
+        <w:t xml:space="preserve">Route 53 -&gt; </w:t>
+      </w:r>
+      <w:proofErr w:type="spellStart"/>
+      <w:r>
+        <w:rPr>
+          <w:i/>
+          <w:iCs/>
+          <w:lang w:val="nl-NL"/>
+        </w:rPr>
+        <w:t>Hosted</w:t>
+      </w:r>
+      <w:proofErr w:type="spellEnd"/>
+      <w:r>
+        <w:rPr>
+          <w:i/>
+          <w:iCs/>
+          <w:lang w:val="nl-NL"/>
+        </w:rPr>
+        <w:t xml:space="preserve"> zones -&gt; </w:t>
+      </w:r>
+      <w:proofErr w:type="spellStart"/>
+      <w:r>
+        <w:rPr>
+          <w:i/>
+          <w:iCs/>
+          <w:lang w:val="nl-NL"/>
+        </w:rPr>
+        <w:t>Create</w:t>
+      </w:r>
+      <w:proofErr w:type="spellEnd"/>
+      <w:r>
+        <w:rPr>
+          <w:i/>
+          <w:iCs/>
+          <w:lang w:val="nl-NL"/>
+        </w:rPr>
+        <w:t xml:space="preserve"> </w:t>
+      </w:r>
+      <w:proofErr w:type="spellStart"/>
+      <w:r>
+        <w:rPr>
+          <w:i/>
+          <w:iCs/>
+          <w:lang w:val="nl-NL"/>
+        </w:rPr>
+        <w:t>hosted</w:t>
+      </w:r>
+      <w:proofErr w:type="spellEnd"/>
+      <w:r>
+        <w:rPr>
+          <w:i/>
+          <w:iCs/>
+          <w:lang w:val="nl-NL"/>
+        </w:rPr>
+        <w:t xml:space="preserve"> zone </w:t>
+      </w:r>
+      <w:r>
+        <w:rPr>
+          <w:lang w:val="nl-NL"/>
+        </w:rPr>
+        <w:t xml:space="preserve">een nieuwe </w:t>
+      </w:r>
+      <w:proofErr w:type="spellStart"/>
+      <w:r>
+        <w:rPr>
+          <w:lang w:val="nl-NL"/>
+        </w:rPr>
+        <w:t>hosted</w:t>
+      </w:r>
+      <w:proofErr w:type="spellEnd"/>
+      <w:r>
+        <w:rPr>
+          <w:lang w:val="nl-NL"/>
+        </w:rPr>
+        <w:t xml:space="preserve"> zone gecreëerd. In een </w:t>
+      </w:r>
+      <w:proofErr w:type="spellStart"/>
+      <w:r>
+        <w:rPr>
+          <w:lang w:val="nl-NL"/>
+        </w:rPr>
+        <w:t>hosted</w:t>
+      </w:r>
+      <w:proofErr w:type="spellEnd"/>
+      <w:r>
+        <w:rPr>
+          <w:lang w:val="nl-NL"/>
+        </w:rPr>
+        <w:t xml:space="preserve"> zone kunnen meerdere records worden beheerd die onder hetzelfde domein vallen, hier zal ik zo op terugkomen om dit in praktijk te laten zien hoe dit werkt. </w:t>
+      </w:r>
+    </w:p>
+    <w:p>
+      <w:pPr>
+        <w:spacing w:after="0"/>
+        <w:rPr>
+          <w:lang w:val="nl-NL"/>
+        </w:rPr>
+      </w:pPr>
+    </w:p>
+    <w:p>
+      <w:pPr>
+        <w:spacing w:after="0"/>
+        <w:rPr>
+          <w:lang w:val="nl-NL"/>
+        </w:rPr>
+      </w:pPr>
+      <w:r>
+        <w:rPr>
+          <w:lang w:val="nl-NL"/>
+        </w:rPr>
+        <w:drawing>
+          <wp:inline distT="0" distB="0" distL="0" distR="0" wp14:anchorId="7EAA8216" wp14:editId="05F450B2">
+            <wp:extent cx="5731510" cy="2219325"/>
+            <wp:effectExtent l="0" t="0" r="2540" b="9525"/>
+            <wp:docPr id="216528300" name="Picture 1" descr="A screenshot of a computer&#10;&#10;AI-generated content may be incorrect."/>
+            <wp:cNvGraphicFramePr>
+              <a:graphicFrameLocks xmlns:a="http://schemas.openxmlformats.org/drawingml/2006/main" noChangeAspect="1"/>
+            </wp:cNvGraphicFramePr>
+            <a:graphic xmlns:a="http://schemas.openxmlformats.org/drawingml/2006/main">
+              <a:graphicData uri="http://schemas.openxmlformats.org/drawingml/2006/picture">
+                <pic:pic xmlns:pic="http://schemas.openxmlformats.org/drawingml/2006/picture">
+                  <pic:nvPicPr>
+                    <pic:cNvPr id="216528300" name="Picture 1" descr="A screenshot of a computer&#10;&#10;AI-generated content may be incorrect."/>
+                    <pic:cNvPicPr/>
+                  </pic:nvPicPr>
+                  <pic:blipFill>
+                    <a:blip r:embed="rId19"/>
+                    <a:stretch>
+                      <a:fillRect/>
+                    </a:stretch>
+                  </pic:blipFill>
+                  <pic:spPr>
+                    <a:xfrm>
+                      <a:off x="0" y="0"/>
+                      <a:ext cx="5731510" cy="2219325"/>
+                    </a:xfrm>
+                    <a:prstGeom prst="rect">
+                      <a:avLst/>
+                    </a:prstGeom>
+                  </pic:spPr>
+                </pic:pic>
+              </a:graphicData>
+            </a:graphic>
+          </wp:inline>
+        </w:drawing>
+      </w:r>
+    </w:p>
+    <w:p>
+      <w:pPr>
+        <w:spacing w:after="0"/>
+        <w:rPr>
+          <w:lang w:val="nl-NL"/>
+        </w:rPr>
+      </w:pPr>
+    </w:p>
+    <w:p>
+      <w:pPr>
+        <w:spacing w:after="0"/>
+        <w:rPr>
+          <w:lang w:val="nl-NL"/>
+        </w:rPr>
+      </w:pPr>
+      <w:r>
+        <w:rPr>
+          <w:lang w:val="nl-NL"/>
+        </w:rPr>
+        <w:t xml:space="preserve">De </w:t>
+      </w:r>
+      <w:proofErr w:type="spellStart"/>
+      <w:r>
+        <w:rPr>
+          <w:lang w:val="nl-NL"/>
+        </w:rPr>
+        <w:t>hosted</w:t>
+      </w:r>
+      <w:proofErr w:type="spellEnd"/>
+      <w:r>
+        <w:rPr>
+          <w:lang w:val="nl-NL"/>
+        </w:rPr>
+        <w:t xml:space="preserve"> zone is nu zichtbaar onder het overzicht </w:t>
+      </w:r>
+      <w:proofErr w:type="spellStart"/>
+      <w:r>
+        <w:rPr>
+          <w:i/>
+          <w:iCs/>
+          <w:lang w:val="nl-NL"/>
+        </w:rPr>
+        <w:t>Hosted</w:t>
+      </w:r>
+      <w:proofErr w:type="spellEnd"/>
+      <w:r>
+        <w:rPr>
+          <w:i/>
+          <w:iCs/>
+          <w:lang w:val="nl-NL"/>
+        </w:rPr>
+        <w:t xml:space="preserve"> zones</w:t>
+      </w:r>
+      <w:r>
+        <w:rPr>
+          <w:lang w:val="nl-NL"/>
+        </w:rPr>
+        <w:t>.</w:t>
+      </w:r>
+    </w:p>
+    <w:p>
+      <w:pPr>
+        <w:spacing w:after="0"/>
+        <w:rPr>
+          <w:lang w:val="nl-NL"/>
+        </w:rPr>
+      </w:pPr>
+    </w:p>
+    <w:p>
+      <w:pPr>
+        <w:spacing w:after="0"/>
+        <w:rPr>
+          <w:lang w:val="nl-NL"/>
+        </w:rPr>
+      </w:pPr>
+      <w:r>
+        <w:rPr>
+          <w:lang w:val="nl-NL"/>
+        </w:rPr>
+        <w:drawing>
+          <wp:inline distT="0" distB="0" distL="0" distR="0" wp14:anchorId="6AB8B83D" wp14:editId="3838A812">
+            <wp:extent cx="5731510" cy="1609725"/>
+            <wp:effectExtent l="0" t="0" r="2540" b="9525"/>
+            <wp:docPr id="745909409" name="Picture 1" descr="A screenshot of a computer&#10;&#10;AI-generated content may be incorrect."/>
+            <wp:cNvGraphicFramePr>
+              <a:graphicFrameLocks xmlns:a="http://schemas.openxmlformats.org/drawingml/2006/main" noChangeAspect="1"/>
+            </wp:cNvGraphicFramePr>
+            <a:graphic xmlns:a="http://schemas.openxmlformats.org/drawingml/2006/main">
+              <a:graphicData uri="http://schemas.openxmlformats.org/drawingml/2006/picture">
+                <pic:pic xmlns:pic="http://schemas.openxmlformats.org/drawingml/2006/picture">
+                  <pic:nvPicPr>
+                    <pic:cNvPr id="745909409" name="Picture 1" descr="A screenshot of a computer&#10;&#10;AI-generated content may be incorrect."/>
+                    <pic:cNvPicPr/>
+                  </pic:nvPicPr>
+                  <pic:blipFill>
+                    <a:blip r:embed="rId20"/>
+                    <a:stretch>
+                      <a:fillRect/>
+                    </a:stretch>
+                  </pic:blipFill>
+                  <pic:spPr>
+                    <a:xfrm>
+                      <a:off x="0" y="0"/>
+                      <a:ext cx="5731510" cy="1609725"/>
+                    </a:xfrm>
+                    <a:prstGeom prst="rect">
+                      <a:avLst/>
+                    </a:prstGeom>
+                  </pic:spPr>
+                </pic:pic>
+              </a:graphicData>
+            </a:graphic>
+          </wp:inline>
+        </w:drawing>
+      </w:r>
+    </w:p>
+    <w:p>
+      <w:pPr>
+        <w:spacing w:after="0"/>
+        <w:rPr>
+          <w:lang w:val="nl-NL"/>
+        </w:rPr>
+      </w:pPr>
+    </w:p>
+    <w:p>
+      <w:pPr>
+        <w:spacing w:after="0"/>
+        <w:rPr>
+          <w:lang w:val="nl-NL"/>
+        </w:rPr>
+      </w:pPr>
+      <w:r>
+        <w:rPr>
+          <w:lang w:val="nl-NL"/>
+        </w:rPr>
+        <w:t xml:space="preserve">Bij het openen van de aangemaakte </w:t>
+      </w:r>
+      <w:proofErr w:type="spellStart"/>
+      <w:r>
+        <w:rPr>
+          <w:lang w:val="nl-NL"/>
+        </w:rPr>
+        <w:t>hosted</w:t>
+      </w:r>
+      <w:proofErr w:type="spellEnd"/>
+      <w:r>
+        <w:rPr>
+          <w:lang w:val="nl-NL"/>
+        </w:rPr>
+        <w:t xml:space="preserve"> zone, zijn er twee records automatisch aangemaakt.</w:t>
+      </w:r>
+    </w:p>
+    <w:p>
+      <w:pPr>
+        <w:spacing w:after="0"/>
+        <w:rPr>
+          <w:lang w:val="nl-NL"/>
+        </w:rPr>
+      </w:pPr>
+    </w:p>
+    <w:p>
+      <w:pPr>
+        <w:spacing w:after="0"/>
+        <w:rPr>
+          <w:lang w:val="nl-NL"/>
+        </w:rPr>
+      </w:pPr>
+      <w:r>
+        <w:rPr>
+          <w:lang w:val="nl-NL"/>
+        </w:rPr>
+        <w:drawing>
+          <wp:inline distT="0" distB="0" distL="0" distR="0" wp14:anchorId="4544D74F" wp14:editId="18AFA98E">
+            <wp:extent cx="5731510" cy="638810"/>
+            <wp:effectExtent l="0" t="0" r="2540" b="8890"/>
+            <wp:docPr id="1205100288" name="Picture 1"/>
+            <wp:cNvGraphicFramePr>
+              <a:graphicFrameLocks xmlns:a="http://schemas.openxmlformats.org/drawingml/2006/main" noChangeAspect="1"/>
+            </wp:cNvGraphicFramePr>
+            <a:graphic xmlns:a="http://schemas.openxmlformats.org/drawingml/2006/main">
+              <a:graphicData uri="http://schemas.openxmlformats.org/drawingml/2006/picture">
+                <pic:pic xmlns:pic="http://schemas.openxmlformats.org/drawingml/2006/picture">
+                  <pic:nvPicPr>
+                    <pic:cNvPr id="1205100288" name=""/>
+                    <pic:cNvPicPr/>
+                  </pic:nvPicPr>
+                  <pic:blipFill>
+                    <a:blip r:embed="rId21"/>
+                    <a:stretch>
+                      <a:fillRect/>
+                    </a:stretch>
+                  </pic:blipFill>
+                  <pic:spPr>
+                    <a:xfrm>
+                      <a:off x="0" y="0"/>
+                      <a:ext cx="5731510" cy="638810"/>
+                    </a:xfrm>
+                    <a:prstGeom prst="rect">
+                      <a:avLst/>
+                    </a:prstGeom>
+                  </pic:spPr>
+                </pic:pic>
+              </a:graphicData>
+            </a:graphic>
+          </wp:inline>
+        </w:drawing>
+      </w:r>
+    </w:p>
+    <w:p>
+      <w:pPr>
+        <w:spacing w:after="0"/>
+        <w:rPr>
+          <w:lang w:val="nl-NL"/>
+        </w:rPr>
+      </w:pPr>
+    </w:p>
+    <w:p>
+      <w:pPr>
+        <w:spacing w:after="0"/>
+        <w:rPr>
+          <w:lang w:val="nl-NL"/>
+        </w:rPr>
+      </w:pPr>
+      <w:r>
+        <w:rPr>
+          <w:lang w:val="nl-NL"/>
+        </w:rPr>
+        <w:t>Het name server (NS) record bevat</w:t>
+      </w:r>
+      <w:r>
+        <w:rPr>
+          <w:lang w:val="nl-NL"/>
+        </w:rPr>
+        <w:t xml:space="preserve"> 4 name servers. Dit zijn de servers die de DNS-</w:t>
+      </w:r>
+      <w:proofErr w:type="spellStart"/>
+      <w:r>
+        <w:rPr>
+          <w:lang w:val="nl-NL"/>
+        </w:rPr>
+        <w:t>queries</w:t>
+      </w:r>
+      <w:proofErr w:type="spellEnd"/>
+      <w:r>
+        <w:rPr>
+          <w:lang w:val="nl-NL"/>
+        </w:rPr>
+        <w:t xml:space="preserve"> naar mijn domein afhandelen. Deze name servers moeten gelijk zijn aan de name servers in het geregistreerde domein. Route 53 zal in de eerste instantie dezelfde name servers toewijzen, maar mocht je ze ooit moeten wijzigen, dan kan je dit bij </w:t>
+      </w:r>
+      <w:proofErr w:type="spellStart"/>
+      <w:r>
+        <w:rPr>
+          <w:i/>
+          <w:iCs/>
+          <w:lang w:val="nl-NL"/>
+        </w:rPr>
+        <w:t>Registered</w:t>
+      </w:r>
+      <w:proofErr w:type="spellEnd"/>
+      <w:r>
+        <w:rPr>
+          <w:i/>
+          <w:iCs/>
+          <w:lang w:val="nl-NL"/>
+        </w:rPr>
+        <w:t xml:space="preserve"> </w:t>
+      </w:r>
+      <w:proofErr w:type="spellStart"/>
+      <w:r>
+        <w:rPr>
+          <w:i/>
+          <w:iCs/>
+          <w:lang w:val="nl-NL"/>
+        </w:rPr>
+        <w:t>domains</w:t>
+      </w:r>
+      <w:proofErr w:type="spellEnd"/>
+      <w:r>
+        <w:rPr>
+          <w:i/>
+          <w:iCs/>
+          <w:lang w:val="nl-NL"/>
+        </w:rPr>
+        <w:t xml:space="preserve"> </w:t>
+      </w:r>
+      <w:r>
+        <w:rPr>
+          <w:lang w:val="nl-NL"/>
+        </w:rPr>
+        <w:t xml:space="preserve">doen (dus niet in de </w:t>
+      </w:r>
+      <w:proofErr w:type="spellStart"/>
+      <w:r>
+        <w:rPr>
+          <w:lang w:val="nl-NL"/>
+        </w:rPr>
+        <w:t>hosted</w:t>
+      </w:r>
+      <w:proofErr w:type="spellEnd"/>
+      <w:r>
+        <w:rPr>
+          <w:lang w:val="nl-NL"/>
+        </w:rPr>
+        <w:t xml:space="preserve"> zone zelf).</w:t>
+      </w:r>
+    </w:p>
+    <w:p>
+      <w:pPr>
+        <w:spacing w:after="0"/>
+        <w:rPr>
+          <w:lang w:val="nl-NL"/>
+        </w:rPr>
+      </w:pPr>
+    </w:p>
+    <w:p>
+      <w:pPr>
+        <w:spacing w:after="0"/>
+        <w:rPr>
+          <w:lang w:val="nl-NL"/>
+        </w:rPr>
+      </w:pPr>
+      <w:r>
+        <w:rPr>
+          <w:lang w:val="nl-NL"/>
+        </w:rPr>
+        <w:lastRenderedPageBreak/>
+        <w:drawing>
+          <wp:inline distT="0" distB="0" distL="0" distR="0" wp14:anchorId="2BA249BD" wp14:editId="4303490C">
+            <wp:extent cx="5731510" cy="1313180"/>
+            <wp:effectExtent l="0" t="0" r="2540" b="1270"/>
+            <wp:docPr id="1217662149" name="Picture 1" descr="A close-up of a computer screen&#10;&#10;AI-generated content may be incorrect."/>
+            <wp:cNvGraphicFramePr>
+              <a:graphicFrameLocks xmlns:a="http://schemas.openxmlformats.org/drawingml/2006/main" noChangeAspect="1"/>
+            </wp:cNvGraphicFramePr>
+            <a:graphic xmlns:a="http://schemas.openxmlformats.org/drawingml/2006/main">
+              <a:graphicData uri="http://schemas.openxmlformats.org/drawingml/2006/picture">
+                <pic:pic xmlns:pic="http://schemas.openxmlformats.org/drawingml/2006/picture">
+                  <pic:nvPicPr>
+                    <pic:cNvPr id="1217662149" name="Picture 1" descr="A close-up of a computer screen&#10;&#10;AI-generated content may be incorrect."/>
+                    <pic:cNvPicPr/>
+                  </pic:nvPicPr>
+                  <pic:blipFill>
+                    <a:blip r:embed="rId22"/>
+                    <a:stretch>
+                      <a:fillRect/>
+                    </a:stretch>
+                  </pic:blipFill>
+                  <pic:spPr>
+                    <a:xfrm>
+                      <a:off x="0" y="0"/>
+                      <a:ext cx="5731510" cy="1313180"/>
+                    </a:xfrm>
+                    <a:prstGeom prst="rect">
+                      <a:avLst/>
+                    </a:prstGeom>
+                  </pic:spPr>
+                </pic:pic>
+              </a:graphicData>
+            </a:graphic>
+          </wp:inline>
+        </w:drawing>
+      </w:r>
+    </w:p>
+    <w:p>
+      <w:pPr>
+        <w:spacing w:after="0"/>
+        <w:rPr>
+          <w:lang w:val="nl-NL"/>
+        </w:rPr>
+      </w:pPr>
+    </w:p>
+    <w:p>
+      <w:pPr>
+        <w:spacing w:after="0"/>
+        <w:rPr>
+          <w:lang w:val="nl-NL"/>
+        </w:rPr>
+      </w:pPr>
+      <w:r>
+        <w:rPr>
+          <w:lang w:val="nl-NL"/>
+        </w:rPr>
+        <w:t xml:space="preserve">Dan is er nog het start of </w:t>
+      </w:r>
+      <w:proofErr w:type="spellStart"/>
+      <w:r>
+        <w:rPr>
+          <w:lang w:val="nl-NL"/>
+        </w:rPr>
+        <w:t>authority</w:t>
+      </w:r>
+      <w:proofErr w:type="spellEnd"/>
+      <w:r>
+        <w:rPr>
+          <w:lang w:val="nl-NL"/>
+        </w:rPr>
+        <w:t xml:space="preserve"> (SOA) record. Hierin staat belangrijke informatie over de </w:t>
+      </w:r>
+      <w:proofErr w:type="spellStart"/>
+      <w:r>
+        <w:rPr>
+          <w:lang w:val="nl-NL"/>
+        </w:rPr>
+        <w:t>hosted</w:t>
+      </w:r>
+      <w:proofErr w:type="spellEnd"/>
+      <w:r>
+        <w:rPr>
+          <w:lang w:val="nl-NL"/>
+        </w:rPr>
+        <w:t xml:space="preserve"> zone, zoals de primaire name server en het emailadres van de administrator van het domein. Zowel de gegevens van de NS als de SOA zijn publiek beschikbaar. Met een simpel </w:t>
+      </w:r>
+      <w:proofErr w:type="spellStart"/>
+      <w:r>
+        <w:rPr>
+          <w:lang w:val="nl-NL"/>
+        </w:rPr>
+        <w:t>PowerShell</w:t>
+      </w:r>
+      <w:proofErr w:type="spellEnd"/>
+      <w:r>
+        <w:rPr>
+          <w:lang w:val="nl-NL"/>
+        </w:rPr>
+        <w:t xml:space="preserve"> </w:t>
+      </w:r>
+      <w:proofErr w:type="spellStart"/>
+      <w:r>
+        <w:rPr>
+          <w:lang w:val="nl-NL"/>
+        </w:rPr>
+        <w:t>command</w:t>
+      </w:r>
+      <w:proofErr w:type="spellEnd"/>
+      <w:r>
+        <w:rPr>
+          <w:lang w:val="nl-NL"/>
+        </w:rPr>
+        <w:t xml:space="preserve"> kan ik ze opvragen.</w:t>
+      </w:r>
+    </w:p>
+    <w:p>
+      <w:pPr>
+        <w:spacing w:after="0"/>
+        <w:rPr>
+          <w:lang w:val="nl-NL"/>
+        </w:rPr>
+      </w:pPr>
+    </w:p>
+    <w:p>
+      <w:pPr>
+        <w:spacing w:after="0"/>
+        <w:rPr>
+          <w:lang w:val="nl-NL"/>
+        </w:rPr>
+      </w:pPr>
+      <w:r>
+        <w:rPr>
+          <w:lang w:val="nl-NL"/>
+        </w:rPr>
+        <w:drawing>
+          <wp:inline distT="0" distB="0" distL="0" distR="0" wp14:anchorId="006821BA" wp14:editId="4E02153A">
+            <wp:extent cx="5731510" cy="2115820"/>
+            <wp:effectExtent l="0" t="0" r="2540" b="0"/>
+            <wp:docPr id="1578134348" name="Picture 1" descr="A screenshot of a computer screen&#10;&#10;AI-generated content may be incorrect."/>
+            <wp:cNvGraphicFramePr>
+              <a:graphicFrameLocks xmlns:a="http://schemas.openxmlformats.org/drawingml/2006/main" noChangeAspect="1"/>
+            </wp:cNvGraphicFramePr>
+            <a:graphic xmlns:a="http://schemas.openxmlformats.org/drawingml/2006/main">
+              <a:graphicData uri="http://schemas.openxmlformats.org/drawingml/2006/picture">
+                <pic:pic xmlns:pic="http://schemas.openxmlformats.org/drawingml/2006/picture">
+                  <pic:nvPicPr>
+                    <pic:cNvPr id="1578134348" name="Picture 1" descr="A screenshot of a computer screen&#10;&#10;AI-generated content may be incorrect."/>
+                    <pic:cNvPicPr/>
+                  </pic:nvPicPr>
+                  <pic:blipFill>
+                    <a:blip r:embed="rId23"/>
+                    <a:stretch>
+                      <a:fillRect/>
+                    </a:stretch>
+                  </pic:blipFill>
+                  <pic:spPr>
+                    <a:xfrm>
+                      <a:off x="0" y="0"/>
+                      <a:ext cx="5731510" cy="2115820"/>
+                    </a:xfrm>
+                    <a:prstGeom prst="rect">
+                      <a:avLst/>
+                    </a:prstGeom>
+                  </pic:spPr>
+                </pic:pic>
+              </a:graphicData>
+            </a:graphic>
+          </wp:inline>
+        </w:drawing>
+      </w:r>
+    </w:p>
+    <w:p>
+      <w:pPr>
+        <w:spacing w:after="0"/>
+        <w:rPr>
+          <w:lang w:val="nl-NL"/>
+        </w:rPr>
+      </w:pPr>
+    </w:p>
+    <w:p>
+      <w:pPr>
+        <w:spacing w:after="0"/>
+        <w:rPr>
+          <w:b/>
+          <w:bCs/>
+          <w:lang w:val="nl-NL"/>
+        </w:rPr>
+      </w:pPr>
+      <w:r>
+        <w:rPr>
+          <w:b/>
+          <w:bCs/>
+          <w:lang w:val="nl-NL"/>
+        </w:rPr>
+        <w:t>ACM</w:t>
+      </w:r>
+    </w:p>
+    <w:p>
+      <w:pPr>
+        <w:spacing w:after="0"/>
+        <w:rPr>
+          <w:b/>
+          <w:bCs/>
+          <w:lang w:val="nl-NL"/>
+        </w:rPr>
+      </w:pPr>
+    </w:p>
+    <w:p>
+      <w:pPr>
+        <w:spacing w:after="0"/>
+        <w:rPr>
+          <w:lang w:val="nl-NL"/>
+        </w:rPr>
+      </w:pPr>
+      <w:r>
+        <w:rPr>
+          <w:lang w:val="nl-NL"/>
+        </w:rPr>
+        <w:t xml:space="preserve">Nu is het tijd om een certificaat aan te vragen in de AWS </w:t>
+      </w:r>
+      <w:proofErr w:type="spellStart"/>
+      <w:r>
+        <w:rPr>
+          <w:lang w:val="nl-NL"/>
+        </w:rPr>
+        <w:t>Certificate</w:t>
+      </w:r>
+      <w:proofErr w:type="spellEnd"/>
+      <w:r>
+        <w:rPr>
+          <w:lang w:val="nl-NL"/>
+        </w:rPr>
+        <w:t xml:space="preserve"> Manager (ACM). Let op! Ik werk vanuit de AWS </w:t>
+      </w:r>
+      <w:proofErr w:type="spellStart"/>
+      <w:r>
+        <w:rPr>
+          <w:lang w:val="nl-NL"/>
+        </w:rPr>
+        <w:t>region</w:t>
+      </w:r>
+      <w:proofErr w:type="spellEnd"/>
+      <w:r>
+        <w:rPr>
+          <w:lang w:val="nl-NL"/>
+        </w:rPr>
+        <w:t xml:space="preserve"> eu-central-1. Het certificaat moet echter vanuit us-east-1 worden aangevraagd, anders zal het niet worden goedgekeurd.</w:t>
+      </w:r>
+    </w:p>
+    <w:p>
+      <w:pPr>
+        <w:spacing w:after="0"/>
+        <w:rPr>
+          <w:lang w:val="nl-NL"/>
+        </w:rPr>
+      </w:pPr>
+    </w:p>
+    <w:p>
+      <w:pPr>
+        <w:spacing w:after="0"/>
+        <w:rPr>
+          <w:lang w:val="nl-NL"/>
+        </w:rPr>
+      </w:pPr>
+      <w:r>
+        <w:rPr>
+          <w:lang w:val="nl-NL"/>
+        </w:rPr>
+        <w:drawing>
+          <wp:inline distT="0" distB="0" distL="0" distR="0" wp14:anchorId="7555FE9A" wp14:editId="28CC9813">
+            <wp:extent cx="5731510" cy="2172970"/>
+            <wp:effectExtent l="0" t="0" r="2540" b="0"/>
+            <wp:docPr id="1836173670" name="Picture 1" descr="A screenshot of a computer&#10;&#10;AI-generated content may be incorrect."/>
+            <wp:cNvGraphicFramePr>
+              <a:graphicFrameLocks xmlns:a="http://schemas.openxmlformats.org/drawingml/2006/main" noChangeAspect="1"/>
+            </wp:cNvGraphicFramePr>
+            <a:graphic xmlns:a="http://schemas.openxmlformats.org/drawingml/2006/main">
+              <a:graphicData uri="http://schemas.openxmlformats.org/drawingml/2006/picture">
+                <pic:pic xmlns:pic="http://schemas.openxmlformats.org/drawingml/2006/picture">
+                  <pic:nvPicPr>
+                    <pic:cNvPr id="1836173670" name="Picture 1" descr="A screenshot of a computer&#10;&#10;AI-generated content may be incorrect."/>
+                    <pic:cNvPicPr/>
+                  </pic:nvPicPr>
+                  <pic:blipFill>
+                    <a:blip r:embed="rId24"/>
+                    <a:stretch>
+                      <a:fillRect/>
+                    </a:stretch>
+                  </pic:blipFill>
+                  <pic:spPr>
+                    <a:xfrm>
+                      <a:off x="0" y="0"/>
+                      <a:ext cx="5731510" cy="2172970"/>
+                    </a:xfrm>
+                    <a:prstGeom prst="rect">
+                      <a:avLst/>
+                    </a:prstGeom>
+                  </pic:spPr>
+                </pic:pic>
+              </a:graphicData>
+            </a:graphic>
+          </wp:inline>
+        </w:drawing>
+      </w:r>
+    </w:p>
+    <w:p>
+      <w:pPr>
+        <w:spacing w:after="0"/>
+        <w:rPr>
+          <w:lang w:val="nl-NL"/>
+        </w:rPr>
+      </w:pPr>
+    </w:p>
+    <w:p>
+      <w:pPr>
+        <w:spacing w:after="0"/>
+        <w:rPr>
+          <w:lang w:val="nl-NL"/>
+        </w:rPr>
+      </w:pPr>
+      <w:r>
+        <w:rPr>
+          <w:lang w:val="nl-NL"/>
+        </w:rPr>
+        <w:lastRenderedPageBreak/>
+        <w:t xml:space="preserve">Ik vraag een public </w:t>
+      </w:r>
+      <w:proofErr w:type="spellStart"/>
+      <w:r>
+        <w:rPr>
+          <w:lang w:val="nl-NL"/>
+        </w:rPr>
+        <w:t>certificate</w:t>
+      </w:r>
+      <w:proofErr w:type="spellEnd"/>
+      <w:r>
+        <w:rPr>
+          <w:lang w:val="nl-NL"/>
+        </w:rPr>
+        <w:t xml:space="preserve"> aan.</w:t>
+      </w:r>
+    </w:p>
+    <w:p>
+      <w:pPr>
+        <w:spacing w:after="0"/>
+        <w:rPr>
+          <w:lang w:val="nl-NL"/>
+        </w:rPr>
+      </w:pPr>
+    </w:p>
+    <w:p>
+      <w:pPr>
+        <w:spacing w:after="0"/>
+        <w:rPr>
+          <w:lang w:val="nl-NL"/>
+        </w:rPr>
+      </w:pPr>
+      <w:r>
+        <w:rPr>
+          <w:lang w:val="nl-NL"/>
+        </w:rPr>
+        <w:drawing>
+          <wp:inline distT="0" distB="0" distL="0" distR="0" wp14:anchorId="20ED1A42" wp14:editId="2B7D9EF1">
+            <wp:extent cx="5731510" cy="1381760"/>
+            <wp:effectExtent l="0" t="0" r="2540" b="8890"/>
+            <wp:docPr id="1458607996" name="Picture 1" descr="A screenshot of a computer&#10;&#10;AI-generated content may be incorrect."/>
+            <wp:cNvGraphicFramePr>
+              <a:graphicFrameLocks xmlns:a="http://schemas.openxmlformats.org/drawingml/2006/main" noChangeAspect="1"/>
+            </wp:cNvGraphicFramePr>
+            <a:graphic xmlns:a="http://schemas.openxmlformats.org/drawingml/2006/main">
+              <a:graphicData uri="http://schemas.openxmlformats.org/drawingml/2006/picture">
+                <pic:pic xmlns:pic="http://schemas.openxmlformats.org/drawingml/2006/picture">
+                  <pic:nvPicPr>
+                    <pic:cNvPr id="1458607996" name="Picture 1" descr="A screenshot of a computer&#10;&#10;AI-generated content may be incorrect."/>
+                    <pic:cNvPicPr/>
+                  </pic:nvPicPr>
+                  <pic:blipFill>
+                    <a:blip r:embed="rId25"/>
+                    <a:stretch>
+                      <a:fillRect/>
+                    </a:stretch>
+                  </pic:blipFill>
+                  <pic:spPr>
+                    <a:xfrm>
+                      <a:off x="0" y="0"/>
+                      <a:ext cx="5731510" cy="1381760"/>
+                    </a:xfrm>
+                    <a:prstGeom prst="rect">
+                      <a:avLst/>
+                    </a:prstGeom>
+                  </pic:spPr>
+                </pic:pic>
+              </a:graphicData>
+            </a:graphic>
+          </wp:inline>
+        </w:drawing>
+      </w:r>
+    </w:p>
+    <w:p>
+      <w:pPr>
+        <w:spacing w:after="0"/>
+        <w:rPr>
+          <w:lang w:val="nl-NL"/>
+        </w:rPr>
+      </w:pPr>
+    </w:p>
+    <w:p>
+      <w:pPr>
+        <w:spacing w:after="0"/>
+        <w:rPr>
+          <w:lang w:val="nl-NL"/>
+        </w:rPr>
+      </w:pPr>
+      <w:r>
+        <w:rPr>
+          <w:lang w:val="nl-NL"/>
+        </w:rPr>
+        <w:t>Ik voer mijn domeinnaam i</w:t>
+      </w:r>
+      <w:r>
+        <w:rPr>
+          <w:lang w:val="nl-NL"/>
+        </w:rPr>
+        <w:t xml:space="preserve">n, en daarnaast voeg ik ook twee </w:t>
+      </w:r>
+      <w:proofErr w:type="spellStart"/>
+      <w:r>
+        <w:rPr>
+          <w:lang w:val="nl-NL"/>
+        </w:rPr>
+        <w:t>subdomeinen</w:t>
+      </w:r>
+      <w:proofErr w:type="spellEnd"/>
+      <w:r>
+        <w:rPr>
+          <w:lang w:val="nl-NL"/>
+        </w:rPr>
+        <w:t xml:space="preserve"> toe,</w:t>
+      </w:r>
+      <w:r>
+        <w:rPr>
+          <w:lang w:val="nl-NL"/>
+        </w:rPr>
+        <w:t xml:space="preserve"> en kies verder voor de standaardinstellingen.</w:t>
+      </w:r>
+    </w:p>
+    <w:p>
+      <w:pPr>
+        <w:spacing w:after="0"/>
+        <w:rPr>
+          <w:lang w:val="nl-NL"/>
+        </w:rPr>
+      </w:pPr>
+    </w:p>
+    <w:p>
+      <w:pPr>
+        <w:spacing w:after="0"/>
+        <w:rPr>
+          <w:lang w:val="nl-NL"/>
+        </w:rPr>
+      </w:pPr>
+      <w:r>
+        <w:rPr>
+          <w:lang w:val="nl-NL"/>
+        </w:rPr>
+        <w:drawing>
+          <wp:inline distT="0" distB="0" distL="0" distR="0" wp14:anchorId="24ACFAEA" wp14:editId="0FC61F20">
+            <wp:extent cx="5731510" cy="2947035"/>
+            <wp:effectExtent l="0" t="0" r="2540" b="5715"/>
+            <wp:docPr id="1004897509" name="Picture 1"/>
+            <wp:cNvGraphicFramePr>
+              <a:graphicFrameLocks xmlns:a="http://schemas.openxmlformats.org/drawingml/2006/main" noChangeAspect="1"/>
+            </wp:cNvGraphicFramePr>
+            <a:graphic xmlns:a="http://schemas.openxmlformats.org/drawingml/2006/main">
+              <a:graphicData uri="http://schemas.openxmlformats.org/drawingml/2006/picture">
+                <pic:pic xmlns:pic="http://schemas.openxmlformats.org/drawingml/2006/picture">
+                  <pic:nvPicPr>
+                    <pic:cNvPr id="1004897509" name=""/>
+                    <pic:cNvPicPr/>
+                  </pic:nvPicPr>
+                  <pic:blipFill>
+                    <a:blip r:embed="rId26"/>
+                    <a:stretch>
+                      <a:fillRect/>
+                    </a:stretch>
+                  </pic:blipFill>
+                  <pic:spPr>
+                    <a:xfrm>
+                      <a:off x="0" y="0"/>
+                      <a:ext cx="5731510" cy="2947035"/>
+                    </a:xfrm>
+                    <a:prstGeom prst="rect">
+                      <a:avLst/>
+                    </a:prstGeom>
+                  </pic:spPr>
+                </pic:pic>
+              </a:graphicData>
+            </a:graphic>
+          </wp:inline>
+        </w:drawing>
+      </w:r>
+    </w:p>
+    <w:p>
+      <w:pPr>
+        <w:spacing w:after="0"/>
+        <w:rPr>
+          <w:lang w:val="nl-NL"/>
+        </w:rPr>
+      </w:pPr>
+    </w:p>
+    <w:p>
+      <w:pPr>
+        <w:spacing w:after="0"/>
+        <w:rPr>
+          <w:lang w:val="nl-NL"/>
+        </w:rPr>
+      </w:pPr>
+      <w:r>
+        <w:rPr>
+          <w:lang w:val="nl-NL"/>
+        </w:rPr>
+        <w:t xml:space="preserve">Nu het certificaat is aangemaakt, kan ik het openen, maar is de status nog </w:t>
+      </w:r>
+      <w:proofErr w:type="spellStart"/>
+      <w:r>
+        <w:rPr>
+          <w:i/>
+          <w:iCs/>
+          <w:lang w:val="nl-NL"/>
+        </w:rPr>
+        <w:t>pending</w:t>
+      </w:r>
+      <w:proofErr w:type="spellEnd"/>
+      <w:r>
+        <w:rPr>
+          <w:lang w:val="nl-NL"/>
+        </w:rPr>
+        <w:t>. (Hieronder is een voorbeeldcertificaat te zien, niet het werkelijke dat ik gebruik).</w:t>
+      </w:r>
+    </w:p>
+    <w:p>
+      <w:pPr>
+        <w:spacing w:after="0"/>
+        <w:rPr>
+          <w:lang w:val="nl-NL"/>
+        </w:rPr>
+      </w:pPr>
+    </w:p>
+    <w:p>
+      <w:pPr>
+        <w:spacing w:after="0"/>
+        <w:rPr>
+          <w:lang w:val="nl-NL"/>
+        </w:rPr>
+      </w:pPr>
+      <w:r>
+        <w:rPr>
+          <w:lang w:val="nl-NL"/>
+        </w:rPr>
+        <w:drawing>
+          <wp:inline distT="0" distB="0" distL="0" distR="0" wp14:anchorId="76BAB35E" wp14:editId="43C99EDE">
+            <wp:extent cx="5731510" cy="2089785"/>
+            <wp:effectExtent l="0" t="0" r="2540" b="5715"/>
+            <wp:docPr id="405052953" name="Picture 1" descr="A screenshot of a computer&#10;&#10;AI-generated content may be incorrect."/>
+            <wp:cNvGraphicFramePr>
+              <a:graphicFrameLocks xmlns:a="http://schemas.openxmlformats.org/drawingml/2006/main" noChangeAspect="1"/>
+            </wp:cNvGraphicFramePr>
+            <a:graphic xmlns:a="http://schemas.openxmlformats.org/drawingml/2006/main">
+              <a:graphicData uri="http://schemas.openxmlformats.org/drawingml/2006/picture">
+                <pic:pic xmlns:pic="http://schemas.openxmlformats.org/drawingml/2006/picture">
+                  <pic:nvPicPr>
+                    <pic:cNvPr id="405052953" name="Picture 1" descr="A screenshot of a computer&#10;&#10;AI-generated content may be incorrect."/>
+                    <pic:cNvPicPr/>
+                  </pic:nvPicPr>
+                  <pic:blipFill>
+                    <a:blip r:embed="rId27"/>
+                    <a:stretch>
+                      <a:fillRect/>
+                    </a:stretch>
+                  </pic:blipFill>
+                  <pic:spPr>
+                    <a:xfrm>
+                      <a:off x="0" y="0"/>
+                      <a:ext cx="5731510" cy="2089785"/>
+                    </a:xfrm>
+                    <a:prstGeom prst="rect">
+                      <a:avLst/>
+                    </a:prstGeom>
+                  </pic:spPr>
+                </pic:pic>
+              </a:graphicData>
+            </a:graphic>
+          </wp:inline>
+        </w:drawing>
+      </w:r>
+    </w:p>
+    <w:p>
+      <w:pPr>
+        <w:spacing w:after="0"/>
+        <w:rPr>
+          <w:lang w:val="nl-NL"/>
+        </w:rPr>
+      </w:pPr>
+    </w:p>
+    <w:p>
+      <w:pPr>
+        <w:spacing w:after="0"/>
+        <w:rPr>
+          <w:lang w:val="nl-NL"/>
+        </w:rPr>
+      </w:pPr>
+      <w:r>
+        <w:rPr>
+          <w:lang w:val="nl-NL"/>
+        </w:rPr>
+        <w:t xml:space="preserve">In het certificaat staan onder </w:t>
+      </w:r>
+      <w:proofErr w:type="spellStart"/>
+      <w:r>
+        <w:rPr>
+          <w:i/>
+          <w:iCs/>
+          <w:lang w:val="nl-NL"/>
+        </w:rPr>
+        <w:t>Domains</w:t>
+      </w:r>
+      <w:proofErr w:type="spellEnd"/>
+      <w:r>
+        <w:rPr>
+          <w:i/>
+          <w:iCs/>
+          <w:lang w:val="nl-NL"/>
+        </w:rPr>
+        <w:t xml:space="preserve"> </w:t>
+      </w:r>
+      <w:r>
+        <w:rPr>
+          <w:lang w:val="nl-NL"/>
+        </w:rPr>
+        <w:t xml:space="preserve">mijn domeinen met een CNAME name en een CNAME </w:t>
+      </w:r>
+      <w:proofErr w:type="spellStart"/>
+      <w:r>
+        <w:rPr>
+          <w:lang w:val="nl-NL"/>
+        </w:rPr>
+        <w:t>value</w:t>
+      </w:r>
+      <w:proofErr w:type="spellEnd"/>
+      <w:r>
+        <w:rPr>
+          <w:lang w:val="nl-NL"/>
+        </w:rPr>
+        <w:t>.</w:t>
+      </w:r>
+    </w:p>
+    <w:p>
+      <w:pPr>
+        <w:spacing w:after="0"/>
+        <w:rPr>
+          <w:lang w:val="nl-NL"/>
+        </w:rPr>
+      </w:pPr>
+    </w:p>
+    <w:p>
+      <w:pPr>
+        <w:spacing w:after="0"/>
+        <w:rPr>
+          <w:lang w:val="nl-NL"/>
+        </w:rPr>
+      </w:pPr>
+      <w:r>
+        <w:rPr>
+          <w:lang w:val="nl-NL"/>
+        </w:rPr>
+        <w:drawing>
+          <wp:inline distT="0" distB="0" distL="0" distR="0" wp14:anchorId="04632A2B" wp14:editId="3642BD3C">
+            <wp:extent cx="5731510" cy="1915795"/>
+            <wp:effectExtent l="0" t="0" r="2540" b="8255"/>
+            <wp:docPr id="1635458184" name="Picture 1" descr="A screenshot of a computer&#10;&#10;AI-generated content may be incorrect."/>
+            <wp:cNvGraphicFramePr>
+              <a:graphicFrameLocks xmlns:a="http://schemas.openxmlformats.org/drawingml/2006/main" noChangeAspect="1"/>
+            </wp:cNvGraphicFramePr>
+            <a:graphic xmlns:a="http://schemas.openxmlformats.org/drawingml/2006/main">
+              <a:graphicData uri="http://schemas.openxmlformats.org/drawingml/2006/picture">
+                <pic:pic xmlns:pic="http://schemas.openxmlformats.org/drawingml/2006/picture">
+                  <pic:nvPicPr>
+                    <pic:cNvPr id="1635458184" name="Picture 1" descr="A screenshot of a computer&#10;&#10;AI-generated content may be incorrect."/>
+                    <pic:cNvPicPr/>
+                  </pic:nvPicPr>
+                  <pic:blipFill>
+                    <a:blip r:embed="rId28"/>
+                    <a:stretch>
+                      <a:fillRect/>
+                    </a:stretch>
+                  </pic:blipFill>
+                  <pic:spPr>
+                    <a:xfrm>
+                      <a:off x="0" y="0"/>
+                      <a:ext cx="5731510" cy="1915795"/>
+                    </a:xfrm>
+                    <a:prstGeom prst="rect">
+                      <a:avLst/>
+                    </a:prstGeom>
+                  </pic:spPr>
+                </pic:pic>
+              </a:graphicData>
+            </a:graphic>
+          </wp:inline>
+        </w:drawing>
+      </w:r>
+    </w:p>
+    <w:p>
+      <w:pPr>
+        <w:spacing w:after="0"/>
+        <w:rPr>
+          <w:lang w:val="nl-NL"/>
+        </w:rPr>
+      </w:pPr>
+    </w:p>
+    <w:p>
+      <w:pPr>
+        <w:spacing w:after="0"/>
+        <w:rPr>
+          <w:lang w:val="nl-NL"/>
+        </w:rPr>
+      </w:pPr>
+    </w:p>
+    <w:p>
+      <w:pPr>
+        <w:spacing w:after="0"/>
+        <w:rPr>
+          <w:lang w:val="nl-NL"/>
+        </w:rPr>
+      </w:pPr>
+    </w:p>
+    <w:p>
+      <w:pPr>
+        <w:spacing w:after="0"/>
+        <w:rPr>
+          <w:lang w:val="nl-NL"/>
+        </w:rPr>
+      </w:pPr>
+    </w:p>
+    <w:p>
+      <w:pPr>
+        <w:spacing w:after="0"/>
+        <w:rPr>
+          <w:lang w:val="nl-NL"/>
+        </w:rPr>
+      </w:pPr>
+    </w:p>
+    <w:p>
+      <w:pPr>
+        <w:spacing w:after="0"/>
+        <w:rPr>
+          <w:lang w:val="nl-NL"/>
+        </w:rPr>
+      </w:pPr>
+    </w:p>
+    <w:p>
+      <w:pPr>
+        <w:spacing w:after="0"/>
+        <w:rPr>
+          <w:lang w:val="nl-NL"/>
+        </w:rPr>
+      </w:pPr>
+    </w:p>
+    <w:p>
+      <w:pPr>
+        <w:spacing w:after="0"/>
+        <w:rPr>
+          <w:lang w:val="nl-NL"/>
+        </w:rPr>
+      </w:pPr>
+    </w:p>
+    <w:p>
+      <w:pPr>
+        <w:spacing w:after="0"/>
+        <w:rPr>
+          <w:lang w:val="nl-NL"/>
+        </w:rPr>
+      </w:pPr>
+    </w:p>
+    <w:p>
+      <w:pPr>
+        <w:spacing w:after="0"/>
+        <w:rPr>
+          <w:lang w:val="nl-NL"/>
+        </w:rPr>
+      </w:pPr>
+    </w:p>
+    <w:p>
+      <w:pPr>
+        <w:spacing w:after="0"/>
+        <w:rPr>
+          <w:lang w:val="nl-NL"/>
+        </w:rPr>
+      </w:pPr>
+    </w:p>
+    <w:p>
+      <w:pPr>
+        <w:spacing w:after="0"/>
+        <w:rPr>
+          <w:lang w:val="nl-NL"/>
+        </w:rPr>
+      </w:pPr>
+    </w:p>
+    <w:p>
+      <w:pPr>
+        <w:spacing w:after="0"/>
+        <w:rPr>
+          <w:lang w:val="nl-NL"/>
+        </w:rPr>
+      </w:pPr>
+      <w:r>
+        <w:rPr>
+          <w:lang w:val="nl-NL"/>
+        </w:rPr>
+        <w:t xml:space="preserve">Nu is het tijd om records toe te voegen aan onze </w:t>
+      </w:r>
+      <w:proofErr w:type="spellStart"/>
+      <w:r>
+        <w:rPr>
+          <w:lang w:val="nl-NL"/>
+        </w:rPr>
+        <w:t>hosted</w:t>
+      </w:r>
+      <w:proofErr w:type="spellEnd"/>
+      <w:r>
+        <w:rPr>
+          <w:lang w:val="nl-NL"/>
+        </w:rPr>
+        <w:t xml:space="preserve"> zone, zodat we uiteindelijk de websitecontent uit de S3 bucket kunnen ophalen.</w:t>
+      </w:r>
+    </w:p>
+    <w:p>
+      <w:pPr>
+        <w:spacing w:after="0"/>
+        <w:rPr>
+          <w:lang w:val="nl-NL"/>
+        </w:rPr>
+      </w:pPr>
+    </w:p>
+    <w:p>
+      <w:pPr>
+        <w:spacing w:after="0"/>
+        <w:rPr>
+          <w:lang w:val="nl-NL"/>
+        </w:rPr>
+      </w:pPr>
+    </w:p>
+    <w:p>
+      <w:pPr>
+        <w:spacing w:after="0"/>
+        <w:rPr>
+          <w:lang w:val="nl-NL"/>
+        </w:rPr>
+      </w:pPr>
+    </w:p>
+    <w:p>
+      <w:pPr>
+        <w:spacing w:after="0"/>
+        <w:rPr>
+          <w:lang w:val="nl-NL"/>
+        </w:rPr>
+      </w:pPr>
     </w:p>
     <w:p>
       <w:pPr>

</xml_diff>

<commit_message>
continued working on blog postst
</commit_message>
<xml_diff>
--- a/De Cloud Resume Challenge.docx
+++ b/De Cloud Resume Challenge.docx
@@ -6021,58 +6021,1149 @@
           <w:lang w:val="nl-NL"/>
         </w:rPr>
       </w:pPr>
-    </w:p>
-    <w:p>
-      <w:pPr>
-        <w:spacing w:after="0"/>
-        <w:rPr>
-          <w:lang w:val="nl-NL"/>
-        </w:rPr>
-      </w:pPr>
-    </w:p>
-    <w:p>
-      <w:pPr>
-        <w:spacing w:after="0"/>
-        <w:rPr>
-          <w:lang w:val="nl-NL"/>
-        </w:rPr>
-      </w:pPr>
-    </w:p>
-    <w:p>
-      <w:pPr>
-        <w:spacing w:after="0"/>
-        <w:rPr>
-          <w:lang w:val="nl-NL"/>
-        </w:rPr>
-      </w:pPr>
-    </w:p>
-    <w:p>
-      <w:pPr>
-        <w:spacing w:after="0"/>
-        <w:rPr>
-          <w:lang w:val="nl-NL"/>
-        </w:rPr>
-      </w:pPr>
-    </w:p>
-    <w:p>
-      <w:pPr>
-        <w:spacing w:after="0"/>
-        <w:rPr>
-          <w:lang w:val="nl-NL"/>
-        </w:rPr>
-      </w:pPr>
-    </w:p>
-    <w:p>
-      <w:pPr>
-        <w:spacing w:after="0"/>
-        <w:rPr>
-          <w:lang w:val="nl-NL"/>
-        </w:rPr>
-      </w:pPr>
-      <w:r>
-        <w:rPr>
-          <w:lang w:val="nl-NL"/>
-        </w:rPr>
+      <w:r>
+        <w:rPr>
+          <w:lang w:val="nl-NL"/>
+        </w:rPr>
+        <w:t xml:space="preserve">Ik ga naar Amazon </w:t>
+      </w:r>
+      <w:proofErr w:type="spellStart"/>
+      <w:r>
+        <w:rPr>
+          <w:lang w:val="nl-NL"/>
+        </w:rPr>
+        <w:t>CloudFront</w:t>
+      </w:r>
+      <w:proofErr w:type="spellEnd"/>
+      <w:r>
+        <w:rPr>
+          <w:lang w:val="nl-NL"/>
+        </w:rPr>
+        <w:t xml:space="preserve"> en klik op </w:t>
+      </w:r>
+      <w:proofErr w:type="spellStart"/>
+      <w:r>
+        <w:rPr>
+          <w:i/>
+          <w:iCs/>
+          <w:lang w:val="nl-NL"/>
+        </w:rPr>
+        <w:t>Create</w:t>
+      </w:r>
+      <w:proofErr w:type="spellEnd"/>
+      <w:r>
+        <w:rPr>
+          <w:i/>
+          <w:iCs/>
+          <w:lang w:val="nl-NL"/>
+        </w:rPr>
+        <w:t xml:space="preserve"> </w:t>
+      </w:r>
+      <w:proofErr w:type="spellStart"/>
+      <w:r>
+        <w:rPr>
+          <w:i/>
+          <w:iCs/>
+          <w:lang w:val="nl-NL"/>
+        </w:rPr>
+        <w:t>distribution</w:t>
+      </w:r>
+      <w:proofErr w:type="spellEnd"/>
+      <w:r>
+        <w:rPr>
+          <w:lang w:val="nl-NL"/>
+        </w:rPr>
+        <w:t>.</w:t>
+      </w:r>
+    </w:p>
+    <w:p>
+      <w:pPr>
+        <w:spacing w:after="0"/>
+        <w:rPr>
+          <w:lang w:val="nl-NL"/>
+        </w:rPr>
+      </w:pPr>
+    </w:p>
+    <w:p>
+      <w:pPr>
+        <w:spacing w:after="0"/>
+        <w:rPr>
+          <w:lang w:val="nl-NL"/>
+        </w:rPr>
+      </w:pPr>
+      <w:r>
+        <w:rPr>
+          <w:lang w:val="nl-NL"/>
+        </w:rPr>
+        <w:drawing>
+          <wp:inline distT="0" distB="0" distL="0" distR="0" wp14:anchorId="3B494531" wp14:editId="0276ACF5">
+            <wp:extent cx="5731510" cy="1028065"/>
+            <wp:effectExtent l="0" t="0" r="2540" b="635"/>
+            <wp:docPr id="1840666924" name="Picture 1" descr="A screenshot of a computer&#10;&#10;AI-generated content may be incorrect."/>
+            <wp:cNvGraphicFramePr>
+              <a:graphicFrameLocks xmlns:a="http://schemas.openxmlformats.org/drawingml/2006/main" noChangeAspect="1"/>
+            </wp:cNvGraphicFramePr>
+            <a:graphic xmlns:a="http://schemas.openxmlformats.org/drawingml/2006/main">
+              <a:graphicData uri="http://schemas.openxmlformats.org/drawingml/2006/picture">
+                <pic:pic xmlns:pic="http://schemas.openxmlformats.org/drawingml/2006/picture">
+                  <pic:nvPicPr>
+                    <pic:cNvPr id="1840666924" name="Picture 1" descr="A screenshot of a computer&#10;&#10;AI-generated content may be incorrect."/>
+                    <pic:cNvPicPr/>
+                  </pic:nvPicPr>
+                  <pic:blipFill>
+                    <a:blip r:embed="rId41"/>
+                    <a:stretch>
+                      <a:fillRect/>
+                    </a:stretch>
+                  </pic:blipFill>
+                  <pic:spPr>
+                    <a:xfrm>
+                      <a:off x="0" y="0"/>
+                      <a:ext cx="5731510" cy="1028065"/>
+                    </a:xfrm>
+                    <a:prstGeom prst="rect">
+                      <a:avLst/>
+                    </a:prstGeom>
+                  </pic:spPr>
+                </pic:pic>
+              </a:graphicData>
+            </a:graphic>
+          </wp:inline>
+        </w:drawing>
+      </w:r>
+    </w:p>
+    <w:p>
+      <w:pPr>
+        <w:spacing w:after="0"/>
+        <w:rPr>
+          <w:lang w:val="nl-NL"/>
+        </w:rPr>
+      </w:pPr>
+    </w:p>
+    <w:p>
+      <w:pPr>
+        <w:spacing w:after="0"/>
+        <w:rPr>
+          <w:lang w:val="nl-NL"/>
+        </w:rPr>
+      </w:pPr>
+      <w:r>
+        <w:rPr>
+          <w:lang w:val="nl-NL"/>
+        </w:rPr>
+        <w:t xml:space="preserve">Bij het creëren van de </w:t>
+      </w:r>
+      <w:proofErr w:type="spellStart"/>
+      <w:r>
+        <w:rPr>
+          <w:lang w:val="nl-NL"/>
+        </w:rPr>
+        <w:t>distribution</w:t>
+      </w:r>
+      <w:proofErr w:type="spellEnd"/>
+      <w:r>
+        <w:rPr>
+          <w:lang w:val="nl-NL"/>
+        </w:rPr>
+        <w:t xml:space="preserve"> kies ik het bucket </w:t>
+      </w:r>
+      <w:proofErr w:type="spellStart"/>
+      <w:r>
+        <w:rPr>
+          <w:lang w:val="nl-NL"/>
+        </w:rPr>
+        <w:t>endpoint</w:t>
+      </w:r>
+      <w:proofErr w:type="spellEnd"/>
+      <w:r>
+        <w:rPr>
+          <w:lang w:val="nl-NL"/>
+        </w:rPr>
+        <w:t xml:space="preserve"> van mijn eerder aangemaakte bucket </w:t>
+      </w:r>
+      <w:r>
+        <w:rPr>
+          <w:i/>
+          <w:iCs/>
+          <w:lang w:val="nl-NL"/>
+        </w:rPr>
+        <w:t>tristantech.org</w:t>
+      </w:r>
+      <w:r>
+        <w:rPr>
+          <w:lang w:val="nl-NL"/>
+        </w:rPr>
+        <w:t xml:space="preserve">. Het is van belang om hier het bucket </w:t>
+      </w:r>
+      <w:proofErr w:type="spellStart"/>
+      <w:r>
+        <w:rPr>
+          <w:lang w:val="nl-NL"/>
+        </w:rPr>
+        <w:t>endpoint</w:t>
+      </w:r>
+      <w:proofErr w:type="spellEnd"/>
+      <w:r>
+        <w:rPr>
+          <w:lang w:val="nl-NL"/>
+        </w:rPr>
+        <w:t xml:space="preserve"> en niet het website </w:t>
+      </w:r>
+      <w:proofErr w:type="spellStart"/>
+      <w:r>
+        <w:rPr>
+          <w:lang w:val="nl-NL"/>
+        </w:rPr>
+        <w:t>endpoint</w:t>
+      </w:r>
+      <w:proofErr w:type="spellEnd"/>
+      <w:r>
+        <w:rPr>
+          <w:lang w:val="nl-NL"/>
+        </w:rPr>
+        <w:t xml:space="preserve"> te kiezen. Het bucket </w:t>
+      </w:r>
+      <w:proofErr w:type="spellStart"/>
+      <w:r>
+        <w:rPr>
+          <w:lang w:val="nl-NL"/>
+        </w:rPr>
+        <w:t>endpoint</w:t>
+      </w:r>
+      <w:proofErr w:type="spellEnd"/>
+      <w:r>
+        <w:rPr>
+          <w:lang w:val="nl-NL"/>
+        </w:rPr>
+        <w:t xml:space="preserve"> is namelijk een REST API </w:t>
+      </w:r>
+      <w:proofErr w:type="spellStart"/>
+      <w:r>
+        <w:rPr>
+          <w:lang w:val="nl-NL"/>
+        </w:rPr>
+        <w:t>endpoint</w:t>
+      </w:r>
+      <w:proofErr w:type="spellEnd"/>
+      <w:r>
+        <w:rPr>
+          <w:lang w:val="nl-NL"/>
+        </w:rPr>
+        <w:t xml:space="preserve"> en hiermee kunnen </w:t>
+      </w:r>
+      <w:proofErr w:type="spellStart"/>
+      <w:r>
+        <w:rPr>
+          <w:lang w:val="nl-NL"/>
+        </w:rPr>
+        <w:t>Origin</w:t>
+      </w:r>
+      <w:proofErr w:type="spellEnd"/>
+      <w:r>
+        <w:rPr>
+          <w:lang w:val="nl-NL"/>
+        </w:rPr>
+        <w:t xml:space="preserve"> access control setting worden ingericht. Op deze manier kan ik de bucket enkel publiek toegankelijk maken via mijn </w:t>
+      </w:r>
+      <w:proofErr w:type="spellStart"/>
+      <w:r>
+        <w:rPr>
+          <w:lang w:val="nl-NL"/>
+        </w:rPr>
+        <w:t>CloudFront</w:t>
+      </w:r>
+      <w:proofErr w:type="spellEnd"/>
+      <w:r>
+        <w:rPr>
+          <w:lang w:val="nl-NL"/>
+        </w:rPr>
+        <w:t xml:space="preserve"> distributie. Ik vink </w:t>
+      </w:r>
+      <w:proofErr w:type="spellStart"/>
+      <w:r>
+        <w:rPr>
+          <w:i/>
+          <w:iCs/>
+          <w:lang w:val="nl-NL"/>
+        </w:rPr>
+        <w:t>Origin</w:t>
+      </w:r>
+      <w:proofErr w:type="spellEnd"/>
+      <w:r>
+        <w:rPr>
+          <w:i/>
+          <w:iCs/>
+          <w:lang w:val="nl-NL"/>
+        </w:rPr>
+        <w:t xml:space="preserve"> access control </w:t>
+      </w:r>
+      <w:proofErr w:type="spellStart"/>
+      <w:r>
+        <w:rPr>
+          <w:i/>
+          <w:iCs/>
+          <w:lang w:val="nl-NL"/>
+        </w:rPr>
+        <w:t>settings</w:t>
+      </w:r>
+      <w:proofErr w:type="spellEnd"/>
+      <w:r>
+        <w:rPr>
+          <w:lang w:val="nl-NL"/>
+        </w:rPr>
+        <w:t xml:space="preserve"> dan ook aan en voeg hier mijn bucket aan toe.</w:t>
+      </w:r>
+    </w:p>
+    <w:p>
+      <w:pPr>
+        <w:spacing w:after="0"/>
+        <w:rPr>
+          <w:lang w:val="nl-NL"/>
+        </w:rPr>
+      </w:pPr>
+    </w:p>
+    <w:p>
+      <w:pPr>
+        <w:spacing w:after="0"/>
+        <w:rPr>
+          <w:lang w:val="nl-NL"/>
+        </w:rPr>
+      </w:pPr>
+      <w:r>
+        <w:rPr>
+          <w:lang w:val="nl-NL"/>
+        </w:rPr>
+        <w:drawing>
+          <wp:inline distT="0" distB="0" distL="0" distR="0" wp14:anchorId="4E1ADAD2" wp14:editId="00FAE181">
+            <wp:extent cx="5806440" cy="2737892"/>
+            <wp:effectExtent l="0" t="0" r="3810" b="5715"/>
+            <wp:docPr id="171197153" name="Picture 1" descr="A screenshot of a computer&#10;&#10;AI-generated content may be incorrect."/>
+            <wp:cNvGraphicFramePr>
+              <a:graphicFrameLocks xmlns:a="http://schemas.openxmlformats.org/drawingml/2006/main" noChangeAspect="1"/>
+            </wp:cNvGraphicFramePr>
+            <a:graphic xmlns:a="http://schemas.openxmlformats.org/drawingml/2006/main">
+              <a:graphicData uri="http://schemas.openxmlformats.org/drawingml/2006/picture">
+                <pic:pic xmlns:pic="http://schemas.openxmlformats.org/drawingml/2006/picture">
+                  <pic:nvPicPr>
+                    <pic:cNvPr id="171197153" name="Picture 1" descr="A screenshot of a computer&#10;&#10;AI-generated content may be incorrect."/>
+                    <pic:cNvPicPr/>
+                  </pic:nvPicPr>
+                  <pic:blipFill>
+                    <a:blip r:embed="rId42"/>
+                    <a:stretch>
+                      <a:fillRect/>
+                    </a:stretch>
+                  </pic:blipFill>
+                  <pic:spPr>
+                    <a:xfrm>
+                      <a:off x="0" y="0"/>
+                      <a:ext cx="5819302" cy="2743957"/>
+                    </a:xfrm>
+                    <a:prstGeom prst="rect">
+                      <a:avLst/>
+                    </a:prstGeom>
+                  </pic:spPr>
+                </pic:pic>
+              </a:graphicData>
+            </a:graphic>
+          </wp:inline>
+        </w:drawing>
+      </w:r>
+    </w:p>
+    <w:p>
+      <w:pPr>
+        <w:spacing w:after="0"/>
+        <w:rPr>
+          <w:lang w:val="nl-NL"/>
+        </w:rPr>
+      </w:pPr>
+    </w:p>
+    <w:p>
+      <w:pPr>
+        <w:spacing w:after="0"/>
+        <w:rPr>
+          <w:lang w:val="nl-NL"/>
+        </w:rPr>
+      </w:pPr>
+      <w:r>
+        <w:rPr>
+          <w:lang w:val="nl-NL"/>
+        </w:rPr>
+        <w:lastRenderedPageBreak/>
+        <w:t>Ik selecteer</w:t>
+      </w:r>
+      <w:r>
+        <w:rPr>
+          <w:lang w:val="nl-NL"/>
+        </w:rPr>
+        <w:t xml:space="preserve"> de optie </w:t>
+      </w:r>
+      <w:proofErr w:type="spellStart"/>
+      <w:r>
+        <w:rPr>
+          <w:i/>
+          <w:iCs/>
+          <w:lang w:val="nl-NL"/>
+        </w:rPr>
+        <w:t>Redir</w:t>
+      </w:r>
+      <w:r>
+        <w:rPr>
+          <w:i/>
+          <w:iCs/>
+          <w:lang w:val="nl-NL"/>
+        </w:rPr>
+        <w:t>ec</w:t>
+      </w:r>
+      <w:r>
+        <w:rPr>
+          <w:i/>
+          <w:iCs/>
+          <w:lang w:val="nl-NL"/>
+        </w:rPr>
+        <w:t>t</w:t>
+      </w:r>
+      <w:proofErr w:type="spellEnd"/>
+      <w:r>
+        <w:rPr>
+          <w:i/>
+          <w:iCs/>
+          <w:lang w:val="nl-NL"/>
+        </w:rPr>
+        <w:t xml:space="preserve"> HTTP </w:t>
+      </w:r>
+      <w:proofErr w:type="spellStart"/>
+      <w:r>
+        <w:rPr>
+          <w:i/>
+          <w:iCs/>
+          <w:lang w:val="nl-NL"/>
+        </w:rPr>
+        <w:t>to</w:t>
+      </w:r>
+      <w:proofErr w:type="spellEnd"/>
+      <w:r>
+        <w:rPr>
+          <w:i/>
+          <w:iCs/>
+          <w:lang w:val="nl-NL"/>
+        </w:rPr>
+        <w:t xml:space="preserve"> HTTPS</w:t>
+      </w:r>
+      <w:r>
+        <w:rPr>
+          <w:lang w:val="nl-NL"/>
+        </w:rPr>
+        <w:t>.</w:t>
+      </w:r>
+    </w:p>
+    <w:p>
+      <w:pPr>
+        <w:spacing w:after="0"/>
+        <w:rPr>
+          <w:lang w:val="nl-NL"/>
+        </w:rPr>
+      </w:pPr>
+    </w:p>
+    <w:p>
+      <w:pPr>
+        <w:spacing w:after="0"/>
+        <w:rPr>
+          <w:lang w:val="nl-NL"/>
+        </w:rPr>
+      </w:pPr>
+      <w:r>
+        <w:rPr>
+          <w:lang w:val="nl-NL"/>
+        </w:rPr>
+        <w:drawing>
+          <wp:inline distT="0" distB="0" distL="0" distR="0" wp14:anchorId="3ED7A0E0" wp14:editId="3B554445">
+            <wp:extent cx="3572374" cy="1324160"/>
+            <wp:effectExtent l="0" t="0" r="9525" b="9525"/>
+            <wp:docPr id="167617033" name="Picture 1" descr="A close-up of a computer&#10;&#10;AI-generated content may be incorrect."/>
+            <wp:cNvGraphicFramePr>
+              <a:graphicFrameLocks xmlns:a="http://schemas.openxmlformats.org/drawingml/2006/main" noChangeAspect="1"/>
+            </wp:cNvGraphicFramePr>
+            <a:graphic xmlns:a="http://schemas.openxmlformats.org/drawingml/2006/main">
+              <a:graphicData uri="http://schemas.openxmlformats.org/drawingml/2006/picture">
+                <pic:pic xmlns:pic="http://schemas.openxmlformats.org/drawingml/2006/picture">
+                  <pic:nvPicPr>
+                    <pic:cNvPr id="167617033" name="Picture 1" descr="A close-up of a computer&#10;&#10;AI-generated content may be incorrect."/>
+                    <pic:cNvPicPr/>
+                  </pic:nvPicPr>
+                  <pic:blipFill>
+                    <a:blip r:embed="rId43"/>
+                    <a:stretch>
+                      <a:fillRect/>
+                    </a:stretch>
+                  </pic:blipFill>
+                  <pic:spPr>
+                    <a:xfrm>
+                      <a:off x="0" y="0"/>
+                      <a:ext cx="3572374" cy="1324160"/>
+                    </a:xfrm>
+                    <a:prstGeom prst="rect">
+                      <a:avLst/>
+                    </a:prstGeom>
+                  </pic:spPr>
+                </pic:pic>
+              </a:graphicData>
+            </a:graphic>
+          </wp:inline>
+        </w:drawing>
+      </w:r>
+    </w:p>
+    <w:p>
+      <w:pPr>
+        <w:spacing w:after="0"/>
+        <w:rPr>
+          <w:lang w:val="nl-NL"/>
+        </w:rPr>
+      </w:pPr>
+    </w:p>
+    <w:p>
+      <w:pPr>
+        <w:spacing w:after="0"/>
+        <w:rPr>
+          <w:lang w:val="nl-NL"/>
+        </w:rPr>
+      </w:pPr>
+      <w:r>
+        <w:rPr>
+          <w:lang w:val="nl-NL"/>
+        </w:rPr>
+        <w:t xml:space="preserve">De </w:t>
+      </w:r>
+      <w:r>
+        <w:rPr>
+          <w:i/>
+          <w:iCs/>
+          <w:lang w:val="nl-NL"/>
+        </w:rPr>
+        <w:t>Web Application Firewall</w:t>
+      </w:r>
+      <w:r>
+        <w:rPr>
+          <w:lang w:val="nl-NL"/>
+        </w:rPr>
+        <w:t xml:space="preserve"> zet ik</w:t>
+      </w:r>
+      <w:r>
+        <w:rPr>
+          <w:lang w:val="nl-NL"/>
+        </w:rPr>
+        <w:t xml:space="preserve"> aan.</w:t>
+      </w:r>
+    </w:p>
+    <w:p>
+      <w:pPr>
+        <w:spacing w:after="0"/>
+        <w:rPr>
+          <w:lang w:val="nl-NL"/>
+        </w:rPr>
+      </w:pPr>
+    </w:p>
+    <w:p>
+      <w:pPr>
+        <w:spacing w:after="0"/>
+        <w:rPr>
+          <w:lang w:val="nl-NL"/>
+        </w:rPr>
+      </w:pPr>
+      <w:r>
+        <w:rPr>
+          <w:lang w:val="nl-NL"/>
+        </w:rPr>
+        <w:drawing>
+          <wp:inline distT="0" distB="0" distL="0" distR="0" wp14:anchorId="3B41ECA4" wp14:editId="7AB621FC">
+            <wp:extent cx="5731510" cy="889000"/>
+            <wp:effectExtent l="0" t="0" r="2540" b="6350"/>
+            <wp:docPr id="1005178071" name="Picture 1" descr="A screenshot of a computer&#10;&#10;AI-generated content may be incorrect."/>
+            <wp:cNvGraphicFramePr>
+              <a:graphicFrameLocks xmlns:a="http://schemas.openxmlformats.org/drawingml/2006/main" noChangeAspect="1"/>
+            </wp:cNvGraphicFramePr>
+            <a:graphic xmlns:a="http://schemas.openxmlformats.org/drawingml/2006/main">
+              <a:graphicData uri="http://schemas.openxmlformats.org/drawingml/2006/picture">
+                <pic:pic xmlns:pic="http://schemas.openxmlformats.org/drawingml/2006/picture">
+                  <pic:nvPicPr>
+                    <pic:cNvPr id="1005178071" name="Picture 1" descr="A screenshot of a computer&#10;&#10;AI-generated content may be incorrect."/>
+                    <pic:cNvPicPr/>
+                  </pic:nvPicPr>
+                  <pic:blipFill>
+                    <a:blip r:embed="rId44"/>
+                    <a:stretch>
+                      <a:fillRect/>
+                    </a:stretch>
+                  </pic:blipFill>
+                  <pic:spPr>
+                    <a:xfrm>
+                      <a:off x="0" y="0"/>
+                      <a:ext cx="5731510" cy="889000"/>
+                    </a:xfrm>
+                    <a:prstGeom prst="rect">
+                      <a:avLst/>
+                    </a:prstGeom>
+                  </pic:spPr>
+                </pic:pic>
+              </a:graphicData>
+            </a:graphic>
+          </wp:inline>
+        </w:drawing>
+      </w:r>
+    </w:p>
+    <w:p>
+      <w:pPr>
+        <w:spacing w:after="0"/>
+        <w:rPr>
+          <w:lang w:val="nl-NL"/>
+        </w:rPr>
+      </w:pPr>
+    </w:p>
+    <w:p>
+      <w:pPr>
+        <w:spacing w:after="0"/>
+        <w:rPr>
+          <w:lang w:val="nl-NL"/>
+        </w:rPr>
+      </w:pPr>
+      <w:r>
+        <w:rPr>
+          <w:lang w:val="nl-NL"/>
+        </w:rPr>
+        <w:t xml:space="preserve">Ik voeg twee </w:t>
+      </w:r>
+      <w:proofErr w:type="spellStart"/>
+      <w:r>
+        <w:rPr>
+          <w:i/>
+          <w:iCs/>
+          <w:lang w:val="nl-NL"/>
+        </w:rPr>
+        <w:t>Alternate</w:t>
+      </w:r>
+      <w:proofErr w:type="spellEnd"/>
+      <w:r>
+        <w:rPr>
+          <w:i/>
+          <w:iCs/>
+          <w:lang w:val="nl-NL"/>
+        </w:rPr>
+        <w:t xml:space="preserve"> domain </w:t>
+      </w:r>
+      <w:proofErr w:type="spellStart"/>
+      <w:r>
+        <w:rPr>
+          <w:i/>
+          <w:iCs/>
+          <w:lang w:val="nl-NL"/>
+        </w:rPr>
+        <w:t>names</w:t>
+      </w:r>
+      <w:proofErr w:type="spellEnd"/>
+      <w:r>
+        <w:rPr>
+          <w:lang w:val="nl-NL"/>
+        </w:rPr>
+        <w:t xml:space="preserve"> toe.</w:t>
+      </w:r>
+    </w:p>
+    <w:p>
+      <w:pPr>
+        <w:spacing w:after="0"/>
+        <w:rPr>
+          <w:lang w:val="nl-NL"/>
+        </w:rPr>
+      </w:pPr>
+    </w:p>
+    <w:p>
+      <w:pPr>
+        <w:spacing w:after="0"/>
+        <w:rPr>
+          <w:lang w:val="nl-NL"/>
+        </w:rPr>
+      </w:pPr>
+      <w:r>
+        <w:rPr>
+          <w:lang w:val="nl-NL"/>
+        </w:rPr>
+        <w:drawing>
+          <wp:inline distT="0" distB="0" distL="0" distR="0" wp14:anchorId="6BCC6F36" wp14:editId="79AE2412">
+            <wp:extent cx="5731510" cy="1213485"/>
+            <wp:effectExtent l="0" t="0" r="2540" b="5715"/>
+            <wp:docPr id="1584158616" name="Picture 1" descr="A screenshot of a computer&#10;&#10;AI-generated content may be incorrect."/>
+            <wp:cNvGraphicFramePr>
+              <a:graphicFrameLocks xmlns:a="http://schemas.openxmlformats.org/drawingml/2006/main" noChangeAspect="1"/>
+            </wp:cNvGraphicFramePr>
+            <a:graphic xmlns:a="http://schemas.openxmlformats.org/drawingml/2006/main">
+              <a:graphicData uri="http://schemas.openxmlformats.org/drawingml/2006/picture">
+                <pic:pic xmlns:pic="http://schemas.openxmlformats.org/drawingml/2006/picture">
+                  <pic:nvPicPr>
+                    <pic:cNvPr id="1584158616" name="Picture 1" descr="A screenshot of a computer&#10;&#10;AI-generated content may be incorrect."/>
+                    <pic:cNvPicPr/>
+                  </pic:nvPicPr>
+                  <pic:blipFill>
+                    <a:blip r:embed="rId45"/>
+                    <a:stretch>
+                      <a:fillRect/>
+                    </a:stretch>
+                  </pic:blipFill>
+                  <pic:spPr>
+                    <a:xfrm>
+                      <a:off x="0" y="0"/>
+                      <a:ext cx="5731510" cy="1213485"/>
+                    </a:xfrm>
+                    <a:prstGeom prst="rect">
+                      <a:avLst/>
+                    </a:prstGeom>
+                  </pic:spPr>
+                </pic:pic>
+              </a:graphicData>
+            </a:graphic>
+          </wp:inline>
+        </w:drawing>
+      </w:r>
+    </w:p>
+    <w:p>
+      <w:pPr>
+        <w:spacing w:after="0"/>
+        <w:rPr>
+          <w:lang w:val="nl-NL"/>
+        </w:rPr>
+      </w:pPr>
+    </w:p>
+    <w:p>
+      <w:pPr>
+        <w:spacing w:after="0"/>
+        <w:rPr>
+          <w:lang w:val="nl-NL"/>
+        </w:rPr>
+      </w:pPr>
+      <w:r>
+        <w:rPr>
+          <w:lang w:val="nl-NL"/>
+        </w:rPr>
+        <w:t>Ik voeg het SSL certificaat dat ik eerder heb aangemaakt in ACM toe zodat de verbinding wordt beveiligd met HTTPS.</w:t>
+      </w:r>
+    </w:p>
+    <w:p>
+      <w:pPr>
+        <w:spacing w:after="0"/>
+        <w:rPr>
+          <w:lang w:val="nl-NL"/>
+        </w:rPr>
+      </w:pPr>
+    </w:p>
+    <w:p>
+      <w:pPr>
+        <w:spacing w:after="0"/>
+        <w:rPr>
+          <w:lang w:val="nl-NL"/>
+        </w:rPr>
+      </w:pPr>
+      <w:r>
+        <w:rPr>
+          <w:lang w:val="nl-NL"/>
+        </w:rPr>
+        <w:drawing>
+          <wp:inline distT="0" distB="0" distL="0" distR="0" wp14:anchorId="1C4080F4" wp14:editId="37EBB1DD">
+            <wp:extent cx="5731510" cy="2152650"/>
+            <wp:effectExtent l="0" t="0" r="2540" b="0"/>
+            <wp:docPr id="1867984908" name="Picture 1" descr="A screenshot of a computer&#10;&#10;AI-generated content may be incorrect."/>
+            <wp:cNvGraphicFramePr>
+              <a:graphicFrameLocks xmlns:a="http://schemas.openxmlformats.org/drawingml/2006/main" noChangeAspect="1"/>
+            </wp:cNvGraphicFramePr>
+            <a:graphic xmlns:a="http://schemas.openxmlformats.org/drawingml/2006/main">
+              <a:graphicData uri="http://schemas.openxmlformats.org/drawingml/2006/picture">
+                <pic:pic xmlns:pic="http://schemas.openxmlformats.org/drawingml/2006/picture">
+                  <pic:nvPicPr>
+                    <pic:cNvPr id="1867984908" name="Picture 1" descr="A screenshot of a computer&#10;&#10;AI-generated content may be incorrect."/>
+                    <pic:cNvPicPr/>
+                  </pic:nvPicPr>
+                  <pic:blipFill>
+                    <a:blip r:embed="rId46"/>
+                    <a:stretch>
+                      <a:fillRect/>
+                    </a:stretch>
+                  </pic:blipFill>
+                  <pic:spPr>
+                    <a:xfrm>
+                      <a:off x="0" y="0"/>
+                      <a:ext cx="5731510" cy="2152650"/>
+                    </a:xfrm>
+                    <a:prstGeom prst="rect">
+                      <a:avLst/>
+                    </a:prstGeom>
+                  </pic:spPr>
+                </pic:pic>
+              </a:graphicData>
+            </a:graphic>
+          </wp:inline>
+        </w:drawing>
+      </w:r>
+    </w:p>
+    <w:p>
+      <w:pPr>
+        <w:spacing w:after="0"/>
+        <w:rPr>
+          <w:lang w:val="nl-NL"/>
+        </w:rPr>
+      </w:pPr>
+    </w:p>
+    <w:p>
+      <w:pPr>
+        <w:spacing w:after="0"/>
+        <w:rPr>
+          <w:lang w:val="nl-NL"/>
+        </w:rPr>
+      </w:pPr>
+      <w:r>
+        <w:rPr>
+          <w:lang w:val="nl-NL"/>
+        </w:rPr>
+        <w:t xml:space="preserve">En </w:t>
+      </w:r>
+      <w:r>
+        <w:rPr>
+          <w:i/>
+          <w:iCs/>
+          <w:lang w:val="nl-NL"/>
+        </w:rPr>
+        <w:t xml:space="preserve">Standard </w:t>
+      </w:r>
+      <w:proofErr w:type="spellStart"/>
+      <w:r>
+        <w:rPr>
+          <w:i/>
+          <w:iCs/>
+          <w:lang w:val="nl-NL"/>
+        </w:rPr>
+        <w:t>logging</w:t>
+      </w:r>
+      <w:proofErr w:type="spellEnd"/>
+      <w:r>
+        <w:rPr>
+          <w:i/>
+          <w:iCs/>
+          <w:lang w:val="nl-NL"/>
+        </w:rPr>
+        <w:t xml:space="preserve"> </w:t>
+      </w:r>
+      <w:r>
+        <w:rPr>
+          <w:lang w:val="nl-NL"/>
+        </w:rPr>
+        <w:t>schakel ik in.</w:t>
+      </w:r>
+    </w:p>
+    <w:p>
+      <w:pPr>
+        <w:spacing w:after="0"/>
+        <w:rPr>
+          <w:lang w:val="nl-NL"/>
+        </w:rPr>
+      </w:pPr>
+      <w:r>
+        <w:rPr>
+          <w:lang w:val="nl-NL"/>
+        </w:rPr>
+        <w:lastRenderedPageBreak/>
+        <w:drawing>
+          <wp:inline distT="0" distB="0" distL="0" distR="0" wp14:anchorId="2AFC0582" wp14:editId="23F3CCA0">
+            <wp:extent cx="5731510" cy="2889885"/>
+            <wp:effectExtent l="0" t="0" r="2540" b="5715"/>
+            <wp:docPr id="2070092317" name="Picture 1" descr="A screenshot of a computer&#10;&#10;AI-generated content may be incorrect."/>
+            <wp:cNvGraphicFramePr>
+              <a:graphicFrameLocks xmlns:a="http://schemas.openxmlformats.org/drawingml/2006/main" noChangeAspect="1"/>
+            </wp:cNvGraphicFramePr>
+            <a:graphic xmlns:a="http://schemas.openxmlformats.org/drawingml/2006/main">
+              <a:graphicData uri="http://schemas.openxmlformats.org/drawingml/2006/picture">
+                <pic:pic xmlns:pic="http://schemas.openxmlformats.org/drawingml/2006/picture">
+                  <pic:nvPicPr>
+                    <pic:cNvPr id="2070092317" name="Picture 1" descr="A screenshot of a computer&#10;&#10;AI-generated content may be incorrect."/>
+                    <pic:cNvPicPr/>
+                  </pic:nvPicPr>
+                  <pic:blipFill>
+                    <a:blip r:embed="rId47"/>
+                    <a:stretch>
+                      <a:fillRect/>
+                    </a:stretch>
+                  </pic:blipFill>
+                  <pic:spPr>
+                    <a:xfrm>
+                      <a:off x="0" y="0"/>
+                      <a:ext cx="5731510" cy="2889885"/>
+                    </a:xfrm>
+                    <a:prstGeom prst="rect">
+                      <a:avLst/>
+                    </a:prstGeom>
+                  </pic:spPr>
+                </pic:pic>
+              </a:graphicData>
+            </a:graphic>
+          </wp:inline>
+        </w:drawing>
+      </w:r>
+    </w:p>
+    <w:p>
+      <w:pPr>
+        <w:spacing w:after="0"/>
+        <w:rPr>
+          <w:lang w:val="nl-NL"/>
+        </w:rPr>
+      </w:pPr>
+    </w:p>
+    <w:p>
+      <w:pPr>
+        <w:spacing w:after="0"/>
+        <w:rPr>
+          <w:lang w:val="nl-NL"/>
+        </w:rPr>
+      </w:pPr>
+      <w:r>
+        <w:rPr>
+          <w:lang w:val="nl-NL"/>
+        </w:rPr>
+        <w:t xml:space="preserve">Dan klik ik op </w:t>
+      </w:r>
+      <w:proofErr w:type="spellStart"/>
+      <w:r>
+        <w:rPr>
+          <w:i/>
+          <w:iCs/>
+          <w:lang w:val="nl-NL"/>
+        </w:rPr>
+        <w:t>Create</w:t>
+      </w:r>
+      <w:proofErr w:type="spellEnd"/>
+      <w:r>
+        <w:rPr>
+          <w:i/>
+          <w:iCs/>
+          <w:lang w:val="nl-NL"/>
+        </w:rPr>
+        <w:t xml:space="preserve"> </w:t>
+      </w:r>
+      <w:proofErr w:type="spellStart"/>
+      <w:r>
+        <w:rPr>
+          <w:i/>
+          <w:iCs/>
+          <w:lang w:val="nl-NL"/>
+        </w:rPr>
+        <w:t>distribution</w:t>
+      </w:r>
+      <w:proofErr w:type="spellEnd"/>
+      <w:r>
+        <w:rPr>
+          <w:i/>
+          <w:iCs/>
+          <w:lang w:val="nl-NL"/>
+        </w:rPr>
+        <w:t xml:space="preserve">. </w:t>
+      </w:r>
+      <w:r>
+        <w:rPr>
+          <w:lang w:val="nl-NL"/>
+        </w:rPr>
+        <w:t xml:space="preserve">De </w:t>
+      </w:r>
+      <w:proofErr w:type="spellStart"/>
+      <w:r>
+        <w:rPr>
+          <w:lang w:val="nl-NL"/>
+        </w:rPr>
+        <w:t>distribution</w:t>
+      </w:r>
+      <w:proofErr w:type="spellEnd"/>
+      <w:r>
+        <w:rPr>
+          <w:lang w:val="nl-NL"/>
+        </w:rPr>
+        <w:t xml:space="preserve"> is aangemaakt maar er verschijnt een melding dat de S3 bucket policy moet worden </w:t>
+      </w:r>
+      <w:proofErr w:type="spellStart"/>
+      <w:r>
+        <w:rPr>
+          <w:lang w:val="nl-NL"/>
+        </w:rPr>
+        <w:t>geupdate</w:t>
+      </w:r>
+      <w:proofErr w:type="spellEnd"/>
+      <w:r>
+        <w:rPr>
+          <w:lang w:val="nl-NL"/>
+        </w:rPr>
+        <w:t>.</w:t>
+      </w:r>
+    </w:p>
+    <w:p>
+      <w:pPr>
+        <w:spacing w:after="0"/>
+        <w:rPr>
+          <w:lang w:val="nl-NL"/>
+        </w:rPr>
+      </w:pPr>
+    </w:p>
+    <w:p>
+      <w:pPr>
+        <w:spacing w:after="0"/>
+        <w:rPr>
+          <w:lang w:val="nl-NL"/>
+        </w:rPr>
+      </w:pPr>
+      <w:r>
+        <w:rPr>
+          <w:lang w:val="nl-NL"/>
+        </w:rPr>
+        <w:drawing>
+          <wp:inline distT="0" distB="0" distL="0" distR="0" wp14:anchorId="301C0B14" wp14:editId="4BF74FA6">
+            <wp:extent cx="5273040" cy="2142866"/>
+            <wp:effectExtent l="0" t="0" r="3810" b="0"/>
+            <wp:docPr id="1096285037" name="Picture 1" descr="A screenshot of a computer&#10;&#10;AI-generated content may be incorrect."/>
+            <wp:cNvGraphicFramePr>
+              <a:graphicFrameLocks xmlns:a="http://schemas.openxmlformats.org/drawingml/2006/main" noChangeAspect="1"/>
+            </wp:cNvGraphicFramePr>
+            <a:graphic xmlns:a="http://schemas.openxmlformats.org/drawingml/2006/main">
+              <a:graphicData uri="http://schemas.openxmlformats.org/drawingml/2006/picture">
+                <pic:pic xmlns:pic="http://schemas.openxmlformats.org/drawingml/2006/picture">
+                  <pic:nvPicPr>
+                    <pic:cNvPr id="1096285037" name="Picture 1" descr="A screenshot of a computer&#10;&#10;AI-generated content may be incorrect."/>
+                    <pic:cNvPicPr/>
+                  </pic:nvPicPr>
+                  <pic:blipFill>
+                    <a:blip r:embed="rId48"/>
+                    <a:stretch>
+                      <a:fillRect/>
+                    </a:stretch>
+                  </pic:blipFill>
+                  <pic:spPr>
+                    <a:xfrm>
+                      <a:off x="0" y="0"/>
+                      <a:ext cx="5278341" cy="2145020"/>
+                    </a:xfrm>
+                    <a:prstGeom prst="rect">
+                      <a:avLst/>
+                    </a:prstGeom>
+                  </pic:spPr>
+                </pic:pic>
+              </a:graphicData>
+            </a:graphic>
+          </wp:inline>
+        </w:drawing>
+      </w:r>
+    </w:p>
+    <w:p>
+      <w:pPr>
+        <w:spacing w:after="0"/>
+        <w:rPr>
+          <w:lang w:val="nl-NL"/>
+        </w:rPr>
+      </w:pPr>
+    </w:p>
+    <w:p>
+      <w:pPr>
+        <w:spacing w:after="0"/>
+        <w:rPr>
+          <w:lang w:val="nl-NL"/>
+        </w:rPr>
+      </w:pPr>
+      <w:r>
+        <w:rPr>
+          <w:lang w:val="nl-NL"/>
+        </w:rPr>
+        <w:t xml:space="preserve">Ik kopieer de bucket policy en voeg hem toe aan mijn </w:t>
+      </w:r>
+      <w:r>
+        <w:rPr>
+          <w:i/>
+          <w:iCs/>
+          <w:lang w:val="nl-NL"/>
+        </w:rPr>
+        <w:t xml:space="preserve">tristantech.org </w:t>
+      </w:r>
+      <w:r>
+        <w:rPr>
+          <w:lang w:val="nl-NL"/>
+        </w:rPr>
+        <w:t>bucket.</w:t>
+      </w:r>
+    </w:p>
+    <w:p>
+      <w:pPr>
+        <w:spacing w:after="0"/>
+        <w:rPr>
+          <w:lang w:val="nl-NL"/>
+        </w:rPr>
+      </w:pPr>
+    </w:p>
+    <w:p>
+      <w:pPr>
+        <w:spacing w:after="0"/>
+        <w:rPr>
+          <w:lang w:val="nl-NL"/>
+        </w:rPr>
+      </w:pPr>
+      <w:r>
+        <w:rPr>
+          <w:lang w:val="nl-NL"/>
+        </w:rPr>
+        <w:drawing>
+          <wp:inline distT="0" distB="0" distL="0" distR="0" wp14:anchorId="241EB489" wp14:editId="4F9E6B0F">
+            <wp:extent cx="2232660" cy="1785682"/>
+            <wp:effectExtent l="0" t="0" r="0" b="5080"/>
+            <wp:docPr id="1090959889" name="Picture 1" descr="A screenshot of a computer&#10;&#10;AI-generated content may be incorrect."/>
+            <wp:cNvGraphicFramePr>
+              <a:graphicFrameLocks xmlns:a="http://schemas.openxmlformats.org/drawingml/2006/main" noChangeAspect="1"/>
+            </wp:cNvGraphicFramePr>
+            <a:graphic xmlns:a="http://schemas.openxmlformats.org/drawingml/2006/main">
+              <a:graphicData uri="http://schemas.openxmlformats.org/drawingml/2006/picture">
+                <pic:pic xmlns:pic="http://schemas.openxmlformats.org/drawingml/2006/picture">
+                  <pic:nvPicPr>
+                    <pic:cNvPr id="1090959889" name="Picture 1" descr="A screenshot of a computer&#10;&#10;AI-generated content may be incorrect."/>
+                    <pic:cNvPicPr/>
+                  </pic:nvPicPr>
+                  <pic:blipFill>
+                    <a:blip r:embed="rId49"/>
+                    <a:stretch>
+                      <a:fillRect/>
+                    </a:stretch>
+                  </pic:blipFill>
+                  <pic:spPr>
+                    <a:xfrm>
+                      <a:off x="0" y="0"/>
+                      <a:ext cx="2247224" cy="1797330"/>
+                    </a:xfrm>
+                    <a:prstGeom prst="rect">
+                      <a:avLst/>
+                    </a:prstGeom>
+                  </pic:spPr>
+                </pic:pic>
+              </a:graphicData>
+            </a:graphic>
+          </wp:inline>
+        </w:drawing>
+      </w:r>
+    </w:p>
+    <w:p>
+      <w:pPr>
+        <w:spacing w:after="0"/>
+        <w:rPr>
+          <w:lang w:val="nl-NL"/>
+        </w:rPr>
+      </w:pPr>
+    </w:p>
+    <w:p>
+      <w:pPr>
+        <w:spacing w:after="0"/>
+        <w:rPr>
+          <w:lang w:val="nl-NL"/>
+        </w:rPr>
+      </w:pPr>
+      <w:r>
+        <w:rPr>
+          <w:lang w:val="nl-NL"/>
+        </w:rPr>
+        <w:lastRenderedPageBreak/>
         <w:t xml:space="preserve">Nu is het tijd om records toe te voegen aan onze </w:t>
       </w:r>
       <w:proofErr w:type="spellStart"/>
@@ -6117,15 +7208,6 @@
     <w:p>
       <w:pPr>
         <w:spacing w:after="0"/>
-        <w:rPr>
-          <w:lang w:val="nl-NL"/>
-        </w:rPr>
-      </w:pPr>
-    </w:p>
-    <w:p>
-      <w:pPr>
-        <w:spacing w:after="0"/>
-        <w:ind w:left="360"/>
         <w:rPr>
           <w:lang w:val="nl-NL"/>
         </w:rPr>

</xml_diff>